<commit_message>
Ajuste esqueleto CS_06_02_CO y otros...
Corrección de mayúsculas en títulos de recursos aprovechados
</commit_message>
<xml_diff>
--- a/fuentes/contenidos/grado04/guion02/CS_04_02_CO.docx
+++ b/fuentes/contenidos/grado04/guion02/CS_04_02_CO.docx
@@ -263,8 +263,6 @@
           <w:highlight w:val="yellow"/>
         </w:rPr>
       </w:pPr>
-      <w:bookmarkStart w:id="0" w:name="_GoBack"/>
-      <w:bookmarkEnd w:id="0"/>
     </w:p>
     <w:p>
       <w:pPr>
@@ -21302,8 +21300,10 @@
                 <w:sz w:val="18"/>
                 <w:szCs w:val="18"/>
               </w:rPr>
-              <w:t>escubrimiento de América.</w:t>
-            </w:r>
+              <w:t>escubrimiento de América</w:t>
+            </w:r>
+            <w:bookmarkStart w:id="0" w:name="_GoBack"/>
+            <w:bookmarkEnd w:id="0"/>
           </w:p>
         </w:tc>
       </w:tr>
@@ -22346,7 +22346,7 @@
         <w:rStyle w:val="Nmerodepgina"/>
         <w:noProof/>
       </w:rPr>
-      <w:t>1</w:t>
+      <w:t>19</w:t>
     </w:r>
     <w:r>
       <w:rPr>
@@ -28432,7 +28432,7 @@
 </file>
 
 <file path=customXml/itemProps1.xml><?xml version="1.0" encoding="utf-8"?>
-<ds:datastoreItem xmlns:ds="http://schemas.openxmlformats.org/officeDocument/2006/customXml" ds:itemID="{C18E3794-BA02-45D5-9BE8-414330735C7F}">
+<ds:datastoreItem xmlns:ds="http://schemas.openxmlformats.org/officeDocument/2006/customXml" ds:itemID="{4F26AF88-9312-4F82-B26B-17D0E0CEDC94}">
   <ds:schemaRefs>
     <ds:schemaRef ds:uri="http://schemas.openxmlformats.org/officeDocument/2006/bibliography"/>
   </ds:schemaRefs>

</xml_diff>

<commit_message>
De todo un poco
Avances provisionales
</commit_message>
<xml_diff>
--- a/fuentes/contenidos/grado04/guion02/CS_04_02_CO.docx
+++ b/fuentes/contenidos/grado04/guion02/CS_04_02_CO.docx
@@ -1574,7 +1574,7 @@
                 <w:sz w:val="18"/>
                 <w:szCs w:val="18"/>
               </w:rPr>
-              <w:t xml:space="preserve"> por las</w:t>
+              <w:t xml:space="preserve"> por </w:t>
             </w:r>
             <w:r>
               <w:rPr>
@@ -1583,49 +1583,1658 @@
                 <w:sz w:val="18"/>
                 <w:szCs w:val="18"/>
               </w:rPr>
-              <w:t xml:space="preserve"> que aparecen en la Descripción</w:t>
-            </w:r>
-            <w:r>
+              <w:t>esto:</w:t>
+            </w:r>
+          </w:p>
+          <w:p>
+            <w:pPr>
+              <w:jc w:val="both"/>
+              <w:rPr>
+                <w:rFonts w:asciiTheme="majorHAnsi" w:hAnsiTheme="majorHAnsi" w:cs="Times New Roman"/>
+                <w:b/>
+                <w:color w:val="000000"/>
+                <w:sz w:val="18"/>
+                <w:szCs w:val="18"/>
+              </w:rPr>
+            </w:pPr>
+          </w:p>
+          <w:p>
+            <w:pPr>
+              <w:jc w:val="both"/>
+              <w:rPr>
+                <w:rFonts w:asciiTheme="majorHAnsi" w:hAnsiTheme="majorHAnsi" w:cs="Times New Roman"/>
+                <w:b/>
+                <w:color w:val="000000"/>
+                <w:sz w:val="18"/>
+                <w:szCs w:val="18"/>
+              </w:rPr>
+            </w:pPr>
+            <w:r>
+              <w:rPr>
+                <w:rFonts w:asciiTheme="majorHAnsi" w:hAnsiTheme="majorHAnsi" w:cs="Times New Roman"/>
+                <w:b/>
+                <w:color w:val="000000"/>
+                <w:sz w:val="18"/>
+                <w:szCs w:val="18"/>
+              </w:rPr>
+              <w:t xml:space="preserve">Ficha del </w:t>
+            </w:r>
+            <w:r>
+              <w:rPr>
+                <w:rFonts w:asciiTheme="majorHAnsi" w:hAnsiTheme="majorHAnsi" w:cs="Times New Roman"/>
+                <w:b/>
+                <w:color w:val="000000"/>
+                <w:sz w:val="18"/>
+                <w:szCs w:val="18"/>
+              </w:rPr>
+              <w:t>docente</w:t>
+            </w:r>
+          </w:p>
+          <w:p>
+            <w:pPr>
+              <w:jc w:val="both"/>
+              <w:rPr>
+                <w:rFonts w:asciiTheme="majorHAnsi" w:hAnsiTheme="majorHAnsi" w:cs="Times New Roman"/>
+                <w:color w:val="000000"/>
+                <w:sz w:val="18"/>
+                <w:szCs w:val="18"/>
+              </w:rPr>
+            </w:pPr>
+            <w:r>
+              <w:rPr>
+                <w:rFonts w:asciiTheme="majorHAnsi" w:hAnsiTheme="majorHAnsi" w:cs="Times New Roman"/>
+                <w:color w:val="000000"/>
+                <w:sz w:val="18"/>
+                <w:szCs w:val="18"/>
+              </w:rPr>
+              <w:t>15</w:t>
+            </w:r>
+            <w:r>
+              <w:rPr>
+                <w:rFonts w:asciiTheme="majorHAnsi" w:hAnsiTheme="majorHAnsi" w:cs="Times New Roman"/>
+                <w:color w:val="000000"/>
+                <w:sz w:val="18"/>
+                <w:szCs w:val="18"/>
+              </w:rPr>
+              <w:t xml:space="preserve"> minutos</w:t>
+            </w:r>
+          </w:p>
+          <w:p>
+            <w:pPr>
+              <w:jc w:val="both"/>
+              <w:rPr>
+                <w:rFonts w:asciiTheme="majorHAnsi" w:hAnsiTheme="majorHAnsi" w:cs="Times New Roman"/>
+                <w:color w:val="000000"/>
+                <w:sz w:val="18"/>
+                <w:szCs w:val="18"/>
+              </w:rPr>
+            </w:pPr>
+            <w:r>
+              <w:rPr>
+                <w:rFonts w:asciiTheme="majorHAnsi" w:hAnsiTheme="majorHAnsi" w:cs="Times New Roman"/>
+                <w:color w:val="000000"/>
+                <w:sz w:val="18"/>
+                <w:szCs w:val="18"/>
+              </w:rPr>
+              <w:t xml:space="preserve">Secuencia de imágenes </w:t>
+            </w:r>
+          </w:p>
+          <w:p>
+            <w:pPr>
+              <w:rPr>
+                <w:rFonts w:asciiTheme="majorHAnsi" w:eastAsia="Times New Roman" w:hAnsiTheme="majorHAnsi" w:cs="Times New Roman"/>
+                <w:sz w:val="18"/>
+                <w:szCs w:val="18"/>
+                <w:lang w:val="es-CO" w:eastAsia="es-CO"/>
+              </w:rPr>
+            </w:pPr>
+            <w:r>
+              <w:rPr>
+                <w:rFonts w:asciiTheme="majorHAnsi" w:eastAsia="Times New Roman" w:hAnsiTheme="majorHAnsi" w:cs="Times New Roman"/>
+                <w:sz w:val="18"/>
+                <w:szCs w:val="18"/>
+                <w:lang w:val="es-CO" w:eastAsia="es-CO"/>
+              </w:rPr>
+              <w:t>Exposición</w:t>
+            </w:r>
+          </w:p>
+          <w:p>
+            <w:pPr>
+              <w:jc w:val="both"/>
+              <w:rPr>
+                <w:rFonts w:asciiTheme="majorHAnsi" w:eastAsia="Times New Roman" w:hAnsiTheme="majorHAnsi" w:cs="Times New Roman"/>
+                <w:sz w:val="18"/>
+                <w:szCs w:val="18"/>
+                <w:lang w:val="es-CO" w:eastAsia="es-CO"/>
+              </w:rPr>
+            </w:pPr>
+            <w:r>
+              <w:rPr>
+                <w:rFonts w:asciiTheme="majorHAnsi" w:eastAsia="Times New Roman" w:hAnsiTheme="majorHAnsi" w:cs="Times New Roman"/>
+                <w:sz w:val="18"/>
+                <w:szCs w:val="18"/>
+                <w:lang w:val="es-CO" w:eastAsia="es-CO"/>
+              </w:rPr>
+              <w:t>Competencia social y ciudadana</w:t>
+            </w:r>
+          </w:p>
+          <w:p>
+            <w:pPr>
+              <w:jc w:val="both"/>
+              <w:rPr>
+                <w:rFonts w:asciiTheme="majorHAnsi" w:hAnsiTheme="majorHAnsi" w:cs="Times New Roman"/>
+                <w:color w:val="000000"/>
+                <w:sz w:val="18"/>
+                <w:szCs w:val="18"/>
+              </w:rPr>
+            </w:pPr>
+          </w:p>
+          <w:p>
+            <w:pPr>
+              <w:jc w:val="both"/>
+              <w:rPr>
+                <w:rFonts w:asciiTheme="majorHAnsi" w:hAnsiTheme="majorHAnsi" w:cs="Times New Roman"/>
+                <w:color w:val="000000"/>
+                <w:sz w:val="18"/>
+                <w:szCs w:val="18"/>
+              </w:rPr>
+            </w:pPr>
+            <w:r>
+              <w:rPr>
+                <w:rFonts w:asciiTheme="majorHAnsi" w:hAnsiTheme="majorHAnsi" w:cs="Times New Roman"/>
+                <w:b/>
+                <w:color w:val="000000"/>
+                <w:sz w:val="18"/>
+                <w:szCs w:val="18"/>
+              </w:rPr>
+              <w:t>Título</w:t>
+            </w:r>
+            <w:r>
+              <w:rPr>
+                <w:rFonts w:asciiTheme="majorHAnsi" w:hAnsiTheme="majorHAnsi" w:cs="Times New Roman"/>
+                <w:color w:val="000000"/>
+                <w:sz w:val="18"/>
+                <w:szCs w:val="18"/>
+              </w:rPr>
+              <w:t xml:space="preserve"> Nuevos grupos</w:t>
+            </w:r>
+            <w:r>
+              <w:rPr>
+                <w:rFonts w:asciiTheme="majorHAnsi" w:hAnsiTheme="majorHAnsi" w:cs="Times New Roman"/>
+                <w:color w:val="000000"/>
+                <w:sz w:val="18"/>
+                <w:szCs w:val="18"/>
+              </w:rPr>
+              <w:t xml:space="preserve"> sociales durante la Edad Media</w:t>
+            </w:r>
+          </w:p>
+          <w:p>
+            <w:pPr>
+              <w:jc w:val="both"/>
+              <w:rPr>
+                <w:rFonts w:asciiTheme="majorHAnsi" w:hAnsiTheme="majorHAnsi" w:cs="Arial"/>
+                <w:color w:val="0D3158"/>
+                <w:sz w:val="18"/>
+                <w:szCs w:val="18"/>
+                <w:shd w:val="clear" w:color="auto" w:fill="FFFFFF"/>
+              </w:rPr>
+            </w:pPr>
+            <w:r>
+              <w:rPr>
+                <w:rFonts w:asciiTheme="majorHAnsi" w:hAnsiTheme="majorHAnsi" w:cs="Times New Roman"/>
+                <w:b/>
+                <w:color w:val="000000"/>
+                <w:sz w:val="18"/>
+                <w:szCs w:val="18"/>
+              </w:rPr>
+              <w:t>Objetivo</w:t>
+            </w:r>
+            <w:r>
+              <w:rPr>
+                <w:rFonts w:asciiTheme="majorHAnsi" w:hAnsiTheme="majorHAnsi" w:cs="Times New Roman"/>
+                <w:color w:val="000000"/>
+                <w:sz w:val="18"/>
+                <w:szCs w:val="18"/>
+              </w:rPr>
+              <w:t xml:space="preserve"> Esta secuencia de imágenes permitirá explicar el surgimiento de la burguesía comercial, como causa del </w:t>
+            </w:r>
+            <w:r>
+              <w:rPr>
+                <w:rFonts w:asciiTheme="majorHAnsi" w:hAnsiTheme="majorHAnsi" w:cs="Times New Roman"/>
+                <w:color w:val="000000"/>
+                <w:sz w:val="18"/>
+                <w:szCs w:val="18"/>
+              </w:rPr>
+              <w:t>D</w:t>
+            </w:r>
+            <w:r>
+              <w:rPr>
+                <w:rFonts w:asciiTheme="majorHAnsi" w:hAnsiTheme="majorHAnsi" w:cs="Times New Roman"/>
+                <w:color w:val="000000"/>
+                <w:sz w:val="18"/>
+                <w:szCs w:val="18"/>
+              </w:rPr>
+              <w:t>escubrimiento de América.</w:t>
+            </w:r>
+          </w:p>
+          <w:p>
+            <w:pPr>
+              <w:jc w:val="both"/>
+              <w:rPr>
+                <w:rFonts w:asciiTheme="majorHAnsi" w:hAnsiTheme="majorHAnsi" w:cs="Times New Roman"/>
+                <w:color w:val="000000"/>
+                <w:sz w:val="18"/>
+                <w:szCs w:val="18"/>
+              </w:rPr>
+            </w:pPr>
+          </w:p>
+          <w:p>
+            <w:pPr>
+              <w:jc w:val="both"/>
+              <w:rPr>
+                <w:rFonts w:asciiTheme="majorHAnsi" w:hAnsiTheme="majorHAnsi" w:cs="Times New Roman"/>
+                <w:b/>
+                <w:color w:val="000000"/>
+                <w:sz w:val="18"/>
+                <w:szCs w:val="18"/>
+              </w:rPr>
+            </w:pPr>
+            <w:r>
+              <w:rPr>
+                <w:rFonts w:asciiTheme="majorHAnsi" w:hAnsiTheme="majorHAnsi" w:cs="Times New Roman"/>
+                <w:b/>
+                <w:color w:val="000000"/>
+                <w:sz w:val="18"/>
+                <w:szCs w:val="18"/>
+              </w:rPr>
+              <w:t>Antes de la presentación</w:t>
+            </w:r>
+          </w:p>
+          <w:p>
+            <w:pPr>
+              <w:jc w:val="both"/>
+              <w:rPr>
+                <w:rFonts w:asciiTheme="majorHAnsi" w:hAnsiTheme="majorHAnsi" w:cs="Times New Roman"/>
+                <w:color w:val="000000"/>
+                <w:sz w:val="18"/>
+                <w:szCs w:val="18"/>
+              </w:rPr>
+            </w:pPr>
+            <w:r>
+              <w:rPr>
+                <w:rFonts w:asciiTheme="majorHAnsi" w:hAnsiTheme="majorHAnsi" w:cs="Times New Roman"/>
+                <w:color w:val="000000"/>
+                <w:sz w:val="18"/>
+                <w:szCs w:val="18"/>
+              </w:rPr>
+              <w:t>Pregúnteles a los estudiantes en qué películas han visto historias que se desarrollan en castillos.</w:t>
+            </w:r>
+          </w:p>
+          <w:p>
+            <w:pPr>
+              <w:jc w:val="both"/>
+              <w:rPr>
+                <w:rFonts w:asciiTheme="majorHAnsi" w:hAnsiTheme="majorHAnsi" w:cs="Times New Roman"/>
+                <w:color w:val="000000"/>
+                <w:sz w:val="18"/>
+                <w:szCs w:val="18"/>
+              </w:rPr>
+            </w:pPr>
+            <w:r>
+              <w:rPr>
+                <w:rFonts w:asciiTheme="majorHAnsi" w:hAnsiTheme="majorHAnsi" w:cs="Times New Roman"/>
+                <w:color w:val="000000"/>
+                <w:sz w:val="18"/>
+                <w:szCs w:val="18"/>
+              </w:rPr>
+              <w:t xml:space="preserve">Luego, coménteles que la estructura de murallas fue propia de los tiempos medievales en Europa. Haga énfasis en que dentro de estas murallas no solo estaban los castillos, en los que vivían los reyes y sus cortes, sino que estas fortalezas también protegían </w:t>
+            </w:r>
+            <w:r>
+              <w:rPr>
+                <w:rFonts w:asciiTheme="majorHAnsi" w:hAnsiTheme="majorHAnsi" w:cs="Times New Roman"/>
+                <w:color w:val="000000"/>
+                <w:sz w:val="18"/>
+                <w:szCs w:val="18"/>
+              </w:rPr>
+              <w:t>al pueblo que habitaba en</w:t>
+            </w:r>
+            <w:r>
+              <w:rPr>
+                <w:rFonts w:asciiTheme="majorHAnsi" w:hAnsiTheme="majorHAnsi" w:cs="Times New Roman"/>
+                <w:color w:val="000000"/>
+                <w:sz w:val="18"/>
+                <w:szCs w:val="18"/>
+              </w:rPr>
+              <w:t xml:space="preserve"> estas ciudades.</w:t>
+            </w:r>
+          </w:p>
+          <w:p>
+            <w:pPr>
+              <w:jc w:val="both"/>
+              <w:rPr>
+                <w:rFonts w:asciiTheme="majorHAnsi" w:hAnsiTheme="majorHAnsi" w:cs="Times New Roman"/>
+                <w:b/>
+                <w:color w:val="000000"/>
+                <w:sz w:val="18"/>
+                <w:szCs w:val="18"/>
+              </w:rPr>
+            </w:pPr>
+            <w:r>
+              <w:rPr>
+                <w:rFonts w:asciiTheme="majorHAnsi" w:hAnsiTheme="majorHAnsi" w:cs="Times New Roman"/>
+                <w:b/>
+                <w:color w:val="000000"/>
+                <w:sz w:val="18"/>
+                <w:szCs w:val="18"/>
+              </w:rPr>
+              <w:t>Durante la presentación</w:t>
+            </w:r>
+          </w:p>
+          <w:p>
+            <w:pPr>
+              <w:jc w:val="both"/>
+              <w:rPr>
+                <w:rFonts w:asciiTheme="majorHAnsi" w:hAnsiTheme="majorHAnsi" w:cs="Times New Roman"/>
+                <w:color w:val="000000"/>
+                <w:sz w:val="18"/>
+                <w:szCs w:val="18"/>
+              </w:rPr>
+            </w:pPr>
+            <w:r>
+              <w:rPr>
+                <w:rFonts w:asciiTheme="majorHAnsi" w:hAnsiTheme="majorHAnsi" w:cs="Times New Roman"/>
+                <w:color w:val="000000"/>
+                <w:sz w:val="18"/>
+                <w:szCs w:val="18"/>
+              </w:rPr>
+              <w:t>Para ilustrar su presentación, se proponen las siguientes imágenes:</w:t>
+            </w:r>
+          </w:p>
+          <w:p>
+            <w:pPr>
+              <w:jc w:val="both"/>
+              <w:rPr>
+                <w:rFonts w:asciiTheme="majorHAnsi" w:hAnsiTheme="majorHAnsi" w:cs="Times New Roman"/>
+                <w:color w:val="000000"/>
+                <w:sz w:val="18"/>
+                <w:szCs w:val="18"/>
+              </w:rPr>
+            </w:pPr>
+            <w:r>
+              <w:rPr>
+                <w:rFonts w:asciiTheme="majorHAnsi" w:hAnsiTheme="majorHAnsi" w:cs="Times New Roman"/>
+                <w:color w:val="000000"/>
+                <w:sz w:val="18"/>
+                <w:szCs w:val="18"/>
+              </w:rPr>
+              <w:t>1</w:t>
+            </w:r>
+            <w:r>
+              <w:rPr>
+                <w:rFonts w:asciiTheme="majorHAnsi" w:hAnsiTheme="majorHAnsi" w:cs="Times New Roman"/>
+                <w:color w:val="000000"/>
+                <w:sz w:val="18"/>
+                <w:szCs w:val="18"/>
+              </w:rPr>
+              <w:t xml:space="preserve">. Alegoría del Buen Gobierno, </w:t>
+            </w:r>
+            <w:proofErr w:type="spellStart"/>
+            <w:r>
+              <w:rPr>
+                <w:rFonts w:asciiTheme="majorHAnsi" w:hAnsiTheme="majorHAnsi" w:cs="Times New Roman"/>
+                <w:color w:val="000000"/>
+                <w:sz w:val="18"/>
+                <w:szCs w:val="18"/>
+              </w:rPr>
+              <w:t>ca</w:t>
+            </w:r>
+            <w:proofErr w:type="spellEnd"/>
+            <w:r>
+              <w:rPr>
+                <w:rFonts w:asciiTheme="majorHAnsi" w:hAnsiTheme="majorHAnsi" w:cs="Times New Roman"/>
+                <w:color w:val="000000"/>
+                <w:sz w:val="18"/>
+                <w:szCs w:val="18"/>
+              </w:rPr>
+              <w:t xml:space="preserve">. 1337-1343, de </w:t>
+            </w:r>
+            <w:proofErr w:type="spellStart"/>
+            <w:r>
+              <w:rPr>
+                <w:rFonts w:asciiTheme="majorHAnsi" w:hAnsiTheme="majorHAnsi" w:cs="Times New Roman"/>
+                <w:color w:val="000000"/>
+                <w:sz w:val="18"/>
+                <w:szCs w:val="18"/>
+              </w:rPr>
+              <w:t>Ambrogio</w:t>
+            </w:r>
+            <w:proofErr w:type="spellEnd"/>
+            <w:r>
+              <w:rPr>
+                <w:rFonts w:asciiTheme="majorHAnsi" w:hAnsiTheme="majorHAnsi" w:cs="Times New Roman"/>
+                <w:color w:val="000000"/>
+                <w:sz w:val="18"/>
+                <w:szCs w:val="18"/>
+              </w:rPr>
+              <w:t xml:space="preserve"> </w:t>
+            </w:r>
+            <w:proofErr w:type="spellStart"/>
+            <w:r>
+              <w:rPr>
+                <w:rFonts w:asciiTheme="majorHAnsi" w:hAnsiTheme="majorHAnsi" w:cs="Times New Roman"/>
+                <w:color w:val="000000"/>
+                <w:sz w:val="18"/>
+                <w:szCs w:val="18"/>
+              </w:rPr>
+              <w:t>Lorenzetti</w:t>
+            </w:r>
+            <w:proofErr w:type="spellEnd"/>
+            <w:r>
+              <w:rPr>
+                <w:rFonts w:asciiTheme="majorHAnsi" w:hAnsiTheme="majorHAnsi" w:cs="Times New Roman"/>
+                <w:color w:val="000000"/>
+                <w:sz w:val="18"/>
+                <w:szCs w:val="18"/>
+              </w:rPr>
+              <w:t xml:space="preserve"> (Palacio Público, Siena, Italia).</w:t>
+            </w:r>
+          </w:p>
+          <w:p>
+            <w:pPr>
+              <w:jc w:val="both"/>
+              <w:rPr>
+                <w:rFonts w:asciiTheme="majorHAnsi" w:hAnsiTheme="majorHAnsi" w:cs="Times New Roman"/>
+                <w:color w:val="000000"/>
+                <w:sz w:val="18"/>
+                <w:szCs w:val="18"/>
+              </w:rPr>
+            </w:pPr>
+            <w:r>
+              <w:rPr>
+                <w:rFonts w:asciiTheme="majorHAnsi" w:hAnsiTheme="majorHAnsi" w:cs="Times New Roman"/>
+                <w:color w:val="000000"/>
+                <w:sz w:val="18"/>
+                <w:szCs w:val="18"/>
+              </w:rPr>
+              <w:t>2</w:t>
+            </w:r>
+            <w:r>
+              <w:rPr>
+                <w:rFonts w:asciiTheme="majorHAnsi" w:hAnsiTheme="majorHAnsi" w:cs="Times New Roman"/>
+                <w:color w:val="000000"/>
+                <w:sz w:val="18"/>
+                <w:szCs w:val="18"/>
+              </w:rPr>
+              <w:t>. Murallas de Ávila.</w:t>
+            </w:r>
+          </w:p>
+          <w:p>
+            <w:pPr>
+              <w:jc w:val="both"/>
+              <w:rPr>
+                <w:rFonts w:asciiTheme="majorHAnsi" w:hAnsiTheme="majorHAnsi" w:cs="Times New Roman"/>
+                <w:color w:val="000000"/>
+                <w:sz w:val="18"/>
+                <w:szCs w:val="18"/>
+              </w:rPr>
+            </w:pPr>
+            <w:r>
+              <w:rPr>
+                <w:rFonts w:asciiTheme="majorHAnsi" w:hAnsiTheme="majorHAnsi" w:cs="Times New Roman"/>
+                <w:color w:val="000000"/>
+                <w:sz w:val="18"/>
+                <w:szCs w:val="18"/>
+              </w:rPr>
+              <w:t>3</w:t>
+            </w:r>
+            <w:r>
+              <w:rPr>
+                <w:rFonts w:asciiTheme="majorHAnsi" w:hAnsiTheme="majorHAnsi" w:cs="Times New Roman"/>
+                <w:color w:val="000000"/>
+                <w:sz w:val="18"/>
+                <w:szCs w:val="18"/>
+              </w:rPr>
+              <w:t>. Catedral de Toledo.</w:t>
+            </w:r>
+          </w:p>
+          <w:p>
+            <w:pPr>
+              <w:jc w:val="both"/>
+              <w:rPr>
+                <w:rFonts w:asciiTheme="majorHAnsi" w:hAnsiTheme="majorHAnsi" w:cs="Times New Roman"/>
+                <w:color w:val="000000"/>
+                <w:sz w:val="18"/>
+                <w:szCs w:val="18"/>
+              </w:rPr>
+            </w:pPr>
+            <w:r>
+              <w:rPr>
+                <w:rFonts w:asciiTheme="majorHAnsi" w:hAnsiTheme="majorHAnsi" w:cs="Times New Roman"/>
+                <w:color w:val="000000"/>
+                <w:sz w:val="18"/>
+                <w:szCs w:val="18"/>
+              </w:rPr>
+              <w:t>4</w:t>
+            </w:r>
+            <w:r>
+              <w:rPr>
+                <w:rFonts w:asciiTheme="majorHAnsi" w:hAnsiTheme="majorHAnsi" w:cs="Times New Roman"/>
+                <w:color w:val="000000"/>
+                <w:sz w:val="18"/>
+                <w:szCs w:val="18"/>
+              </w:rPr>
+              <w:t>. Universidad de Salamanca.</w:t>
+            </w:r>
+          </w:p>
+          <w:p>
+            <w:pPr>
+              <w:jc w:val="both"/>
+              <w:rPr>
+                <w:rFonts w:asciiTheme="majorHAnsi" w:hAnsiTheme="majorHAnsi" w:cs="Times New Roman"/>
+                <w:color w:val="000000"/>
+                <w:sz w:val="18"/>
+                <w:szCs w:val="18"/>
+              </w:rPr>
+            </w:pPr>
+            <w:r>
+              <w:rPr>
+                <w:rFonts w:asciiTheme="majorHAnsi" w:hAnsiTheme="majorHAnsi" w:cs="Times New Roman"/>
+                <w:color w:val="000000"/>
+                <w:sz w:val="18"/>
+                <w:szCs w:val="18"/>
+              </w:rPr>
+              <w:t>5</w:t>
+            </w:r>
+            <w:r>
+              <w:rPr>
+                <w:rFonts w:asciiTheme="majorHAnsi" w:hAnsiTheme="majorHAnsi" w:cs="Times New Roman"/>
+                <w:color w:val="000000"/>
+                <w:sz w:val="18"/>
+                <w:szCs w:val="18"/>
+              </w:rPr>
+              <w:t>. Ayuntamiento de Ulm, 1370 (Alemania).</w:t>
+            </w:r>
+          </w:p>
+          <w:p>
+            <w:pPr>
+              <w:jc w:val="both"/>
+              <w:rPr>
+                <w:rFonts w:asciiTheme="majorHAnsi" w:hAnsiTheme="majorHAnsi" w:cs="Times New Roman"/>
+                <w:color w:val="000000"/>
+                <w:sz w:val="18"/>
+                <w:szCs w:val="18"/>
+              </w:rPr>
+            </w:pPr>
+            <w:r>
+              <w:rPr>
+                <w:rFonts w:asciiTheme="majorHAnsi" w:hAnsiTheme="majorHAnsi" w:cs="Times New Roman"/>
+                <w:color w:val="000000"/>
+                <w:sz w:val="18"/>
+                <w:szCs w:val="18"/>
+              </w:rPr>
+              <w:t>6</w:t>
+            </w:r>
+            <w:r>
+              <w:rPr>
+                <w:rFonts w:asciiTheme="majorHAnsi" w:hAnsiTheme="majorHAnsi" w:cs="Times New Roman"/>
+                <w:color w:val="000000"/>
+                <w:sz w:val="18"/>
+                <w:szCs w:val="18"/>
+              </w:rPr>
+              <w:t>. Miniatura del siglo XIV con un grupo de comerciantes reunidos para fijar el precio del pescado (Museo Correr, Venecia, Italia).</w:t>
+            </w:r>
+          </w:p>
+          <w:p>
+            <w:pPr>
+              <w:jc w:val="both"/>
+              <w:rPr>
+                <w:rFonts w:asciiTheme="majorHAnsi" w:hAnsiTheme="majorHAnsi" w:cs="Times New Roman"/>
+                <w:color w:val="000000"/>
+                <w:sz w:val="18"/>
+                <w:szCs w:val="18"/>
+              </w:rPr>
+            </w:pPr>
+            <w:r>
+              <w:rPr>
+                <w:rFonts w:asciiTheme="majorHAnsi" w:hAnsiTheme="majorHAnsi" w:cs="Times New Roman"/>
+                <w:color w:val="000000"/>
+                <w:sz w:val="18"/>
+                <w:szCs w:val="18"/>
+              </w:rPr>
+              <w:t>7</w:t>
+            </w:r>
+            <w:r>
+              <w:rPr>
+                <w:rFonts w:asciiTheme="majorHAnsi" w:hAnsiTheme="majorHAnsi" w:cs="Times New Roman"/>
+                <w:color w:val="000000"/>
+                <w:sz w:val="18"/>
+                <w:szCs w:val="18"/>
+              </w:rPr>
+              <w:t>. Miniatura del siglo XIV con unos comerciantes cerrando un trato (Seminario, Venecia, Italia).</w:t>
+            </w:r>
+          </w:p>
+          <w:p>
+            <w:pPr>
+              <w:jc w:val="both"/>
+              <w:rPr>
+                <w:rFonts w:asciiTheme="majorHAnsi" w:hAnsiTheme="majorHAnsi" w:cs="Times New Roman"/>
+                <w:color w:val="000000"/>
+                <w:sz w:val="18"/>
+                <w:szCs w:val="18"/>
+              </w:rPr>
+            </w:pPr>
+            <w:r>
+              <w:rPr>
+                <w:rFonts w:asciiTheme="majorHAnsi" w:hAnsiTheme="majorHAnsi" w:cs="Times New Roman"/>
+                <w:color w:val="000000"/>
+                <w:sz w:val="18"/>
+                <w:szCs w:val="18"/>
+              </w:rPr>
+              <w:t>8.</w:t>
+            </w:r>
+            <w:r>
+              <w:rPr>
+                <w:rFonts w:asciiTheme="majorHAnsi" w:hAnsiTheme="majorHAnsi" w:cs="Times New Roman"/>
+                <w:color w:val="000000"/>
+                <w:sz w:val="18"/>
+                <w:szCs w:val="18"/>
+              </w:rPr>
+              <w:t xml:space="preserve"> Registro de los notarios de Perugia (Biblioteca Municipal Augusta, Perugia, Italia).</w:t>
+            </w:r>
+          </w:p>
+          <w:p>
+            <w:pPr>
+              <w:jc w:val="both"/>
+              <w:rPr>
+                <w:rFonts w:asciiTheme="majorHAnsi" w:hAnsiTheme="majorHAnsi" w:cs="Times New Roman"/>
+                <w:color w:val="000000"/>
+                <w:sz w:val="18"/>
+                <w:szCs w:val="18"/>
+              </w:rPr>
+            </w:pPr>
+            <w:r>
+              <w:rPr>
+                <w:rFonts w:asciiTheme="majorHAnsi" w:hAnsiTheme="majorHAnsi" w:cs="Times New Roman"/>
+                <w:color w:val="000000"/>
+                <w:sz w:val="18"/>
+                <w:szCs w:val="18"/>
+              </w:rPr>
+              <w:t>9</w:t>
+            </w:r>
+            <w:r>
+              <w:rPr>
+                <w:rFonts w:asciiTheme="majorHAnsi" w:hAnsiTheme="majorHAnsi" w:cs="Times New Roman"/>
+                <w:color w:val="000000"/>
+                <w:sz w:val="18"/>
+                <w:szCs w:val="18"/>
+              </w:rPr>
+              <w:t>. Un panadero y su ayudante cociendo el pan (</w:t>
+            </w:r>
+            <w:proofErr w:type="spellStart"/>
+            <w:r>
+              <w:rPr>
+                <w:rFonts w:asciiTheme="majorHAnsi" w:hAnsiTheme="majorHAnsi" w:cs="Times New Roman"/>
+                <w:color w:val="000000"/>
+                <w:sz w:val="18"/>
+                <w:szCs w:val="18"/>
+              </w:rPr>
+              <w:t>panis</w:t>
+            </w:r>
+            <w:proofErr w:type="spellEnd"/>
+            <w:r>
+              <w:rPr>
+                <w:rFonts w:asciiTheme="majorHAnsi" w:hAnsiTheme="majorHAnsi" w:cs="Times New Roman"/>
+                <w:color w:val="000000"/>
+                <w:sz w:val="18"/>
+                <w:szCs w:val="18"/>
+              </w:rPr>
+              <w:t xml:space="preserve"> </w:t>
+            </w:r>
+            <w:proofErr w:type="spellStart"/>
+            <w:r>
+              <w:rPr>
+                <w:rFonts w:asciiTheme="majorHAnsi" w:hAnsiTheme="majorHAnsi" w:cs="Times New Roman"/>
+                <w:color w:val="000000"/>
+                <w:sz w:val="18"/>
+                <w:szCs w:val="18"/>
+              </w:rPr>
+              <w:t>azimus</w:t>
+            </w:r>
+            <w:proofErr w:type="spellEnd"/>
+            <w:r>
+              <w:rPr>
+                <w:rFonts w:asciiTheme="majorHAnsi" w:hAnsiTheme="majorHAnsi" w:cs="Times New Roman"/>
+                <w:color w:val="000000"/>
+                <w:sz w:val="18"/>
+                <w:szCs w:val="18"/>
+              </w:rPr>
+              <w:t xml:space="preserve">), en el </w:t>
+            </w:r>
+            <w:proofErr w:type="spellStart"/>
+            <w:r>
+              <w:rPr>
+                <w:rFonts w:asciiTheme="majorHAnsi" w:hAnsiTheme="majorHAnsi" w:cs="Times New Roman"/>
+                <w:color w:val="000000"/>
+                <w:sz w:val="18"/>
+                <w:szCs w:val="18"/>
+              </w:rPr>
+              <w:t>Tacuinum</w:t>
+            </w:r>
+            <w:proofErr w:type="spellEnd"/>
+            <w:r>
+              <w:rPr>
+                <w:rFonts w:asciiTheme="majorHAnsi" w:hAnsiTheme="majorHAnsi" w:cs="Times New Roman"/>
+                <w:color w:val="000000"/>
+                <w:sz w:val="18"/>
+                <w:szCs w:val="18"/>
+              </w:rPr>
+              <w:t xml:space="preserve"> </w:t>
+            </w:r>
+            <w:proofErr w:type="spellStart"/>
+            <w:r>
+              <w:rPr>
+                <w:rFonts w:asciiTheme="majorHAnsi" w:hAnsiTheme="majorHAnsi" w:cs="Times New Roman"/>
+                <w:color w:val="000000"/>
+                <w:sz w:val="18"/>
+                <w:szCs w:val="18"/>
+              </w:rPr>
+              <w:t>sanitatis</w:t>
+            </w:r>
+            <w:proofErr w:type="spellEnd"/>
+            <w:r>
+              <w:rPr>
+                <w:rFonts w:asciiTheme="majorHAnsi" w:hAnsiTheme="majorHAnsi" w:cs="Times New Roman"/>
+                <w:color w:val="000000"/>
+                <w:sz w:val="18"/>
+                <w:szCs w:val="18"/>
+              </w:rPr>
+              <w:t xml:space="preserve">, de </w:t>
+            </w:r>
+            <w:proofErr w:type="spellStart"/>
+            <w:r>
+              <w:rPr>
+                <w:rFonts w:asciiTheme="majorHAnsi" w:hAnsiTheme="majorHAnsi" w:cs="Times New Roman"/>
+                <w:color w:val="000000"/>
+                <w:sz w:val="18"/>
+                <w:szCs w:val="18"/>
+              </w:rPr>
+              <w:t>Giovannino</w:t>
+            </w:r>
+            <w:proofErr w:type="spellEnd"/>
+            <w:r>
+              <w:rPr>
+                <w:rFonts w:asciiTheme="majorHAnsi" w:hAnsiTheme="majorHAnsi" w:cs="Times New Roman"/>
+                <w:color w:val="000000"/>
+                <w:sz w:val="18"/>
+                <w:szCs w:val="18"/>
+              </w:rPr>
+              <w:t xml:space="preserve"> de </w:t>
+            </w:r>
+            <w:proofErr w:type="spellStart"/>
+            <w:r>
+              <w:rPr>
+                <w:rFonts w:asciiTheme="majorHAnsi" w:hAnsiTheme="majorHAnsi" w:cs="Times New Roman"/>
+                <w:color w:val="000000"/>
+                <w:sz w:val="18"/>
+                <w:szCs w:val="18"/>
+              </w:rPr>
+              <w:t>Grassi</w:t>
+            </w:r>
+            <w:proofErr w:type="spellEnd"/>
+            <w:r>
+              <w:rPr>
+                <w:rFonts w:asciiTheme="majorHAnsi" w:hAnsiTheme="majorHAnsi" w:cs="Times New Roman"/>
+                <w:color w:val="000000"/>
+                <w:sz w:val="18"/>
+                <w:szCs w:val="18"/>
+              </w:rPr>
+              <w:t xml:space="preserve"> (Biblioteca Nacional de Francia, París).</w:t>
+            </w:r>
+          </w:p>
+          <w:p>
+            <w:pPr>
+              <w:jc w:val="both"/>
+              <w:rPr>
+                <w:rFonts w:asciiTheme="majorHAnsi" w:hAnsiTheme="majorHAnsi" w:cs="Times New Roman"/>
+                <w:b/>
+                <w:color w:val="000000"/>
+                <w:sz w:val="18"/>
+                <w:szCs w:val="18"/>
+              </w:rPr>
+            </w:pPr>
+            <w:r>
+              <w:rPr>
+                <w:rFonts w:asciiTheme="majorHAnsi" w:hAnsiTheme="majorHAnsi" w:cs="Times New Roman"/>
+                <w:b/>
+                <w:color w:val="000000"/>
+                <w:sz w:val="18"/>
+                <w:szCs w:val="18"/>
+              </w:rPr>
+              <w:t>Después de la presentación</w:t>
+            </w:r>
+          </w:p>
+          <w:p>
+            <w:pPr>
+              <w:jc w:val="both"/>
+              <w:rPr>
+                <w:rFonts w:asciiTheme="majorHAnsi" w:hAnsiTheme="majorHAnsi" w:cs="Times New Roman"/>
+                <w:color w:val="000000"/>
+                <w:sz w:val="18"/>
+                <w:szCs w:val="18"/>
+              </w:rPr>
+            </w:pPr>
+            <w:r>
+              <w:rPr>
+                <w:rFonts w:asciiTheme="majorHAnsi" w:hAnsiTheme="majorHAnsi" w:cs="Times New Roman"/>
+                <w:color w:val="000000"/>
+                <w:sz w:val="18"/>
+                <w:szCs w:val="18"/>
+              </w:rPr>
+              <w:t xml:space="preserve">Dibuje en el tablero la pirámide social de la Edad Media, en este orden: 1. </w:t>
+            </w:r>
+            <w:r>
+              <w:rPr>
+                <w:rFonts w:asciiTheme="majorHAnsi" w:hAnsiTheme="majorHAnsi" w:cs="Times New Roman"/>
+                <w:color w:val="000000"/>
+                <w:sz w:val="18"/>
+                <w:szCs w:val="18"/>
+              </w:rPr>
+              <w:t>r</w:t>
+            </w:r>
+            <w:r>
+              <w:rPr>
+                <w:rFonts w:asciiTheme="majorHAnsi" w:hAnsiTheme="majorHAnsi" w:cs="Times New Roman"/>
+                <w:color w:val="000000"/>
+                <w:sz w:val="18"/>
+                <w:szCs w:val="18"/>
+              </w:rPr>
+              <w:t xml:space="preserve">eyes; 2. </w:t>
+            </w:r>
+            <w:r>
+              <w:rPr>
+                <w:rFonts w:asciiTheme="majorHAnsi" w:hAnsiTheme="majorHAnsi" w:cs="Times New Roman"/>
+                <w:color w:val="000000"/>
+                <w:sz w:val="18"/>
+                <w:szCs w:val="18"/>
+              </w:rPr>
+              <w:t>c</w:t>
+            </w:r>
+            <w:r>
+              <w:rPr>
+                <w:rFonts w:asciiTheme="majorHAnsi" w:hAnsiTheme="majorHAnsi" w:cs="Times New Roman"/>
+                <w:color w:val="000000"/>
+                <w:sz w:val="18"/>
+                <w:szCs w:val="18"/>
+              </w:rPr>
+              <w:t xml:space="preserve">lero y nobleza; y 3. </w:t>
+            </w:r>
+            <w:r>
+              <w:rPr>
+                <w:rFonts w:asciiTheme="majorHAnsi" w:hAnsiTheme="majorHAnsi" w:cs="Times New Roman"/>
+                <w:color w:val="000000"/>
+                <w:sz w:val="18"/>
+                <w:szCs w:val="18"/>
+              </w:rPr>
+              <w:t>p</w:t>
+            </w:r>
+            <w:r>
+              <w:rPr>
+                <w:rFonts w:asciiTheme="majorHAnsi" w:hAnsiTheme="majorHAnsi" w:cs="Times New Roman"/>
+                <w:color w:val="000000"/>
+                <w:sz w:val="18"/>
+                <w:szCs w:val="18"/>
+              </w:rPr>
+              <w:t>ueblo.</w:t>
+            </w:r>
+          </w:p>
+          <w:p>
+            <w:pPr>
+              <w:jc w:val="both"/>
+              <w:rPr>
+                <w:rFonts w:asciiTheme="majorHAnsi" w:hAnsiTheme="majorHAnsi" w:cs="Times New Roman"/>
+                <w:color w:val="000000"/>
+                <w:sz w:val="18"/>
+                <w:szCs w:val="18"/>
+              </w:rPr>
+            </w:pPr>
+            <w:r>
+              <w:rPr>
+                <w:rFonts w:asciiTheme="majorHAnsi" w:hAnsiTheme="majorHAnsi" w:cs="Times New Roman"/>
+                <w:color w:val="000000"/>
+                <w:sz w:val="18"/>
+                <w:szCs w:val="18"/>
+              </w:rPr>
+              <w:t>Indique que del tercer estamento se desprenden los nuevos grupos sociales. Después, pregúnteles a los estudiantes:</w:t>
+            </w:r>
+          </w:p>
+          <w:p>
+            <w:pPr>
+              <w:jc w:val="both"/>
+              <w:rPr>
+                <w:rFonts w:asciiTheme="majorHAnsi" w:hAnsiTheme="majorHAnsi" w:cs="Times New Roman"/>
+                <w:color w:val="000000"/>
+                <w:sz w:val="18"/>
+                <w:szCs w:val="18"/>
+              </w:rPr>
+            </w:pPr>
+            <w:r>
+              <w:rPr>
+                <w:rFonts w:asciiTheme="majorHAnsi" w:hAnsiTheme="majorHAnsi" w:cs="Times New Roman"/>
+                <w:color w:val="000000"/>
+                <w:sz w:val="18"/>
+                <w:szCs w:val="18"/>
+              </w:rPr>
+              <w:t>-</w:t>
+            </w:r>
+            <w:r>
+              <w:rPr>
+                <w:rFonts w:asciiTheme="majorHAnsi" w:hAnsiTheme="majorHAnsi" w:cs="Times New Roman"/>
+                <w:color w:val="000000"/>
+                <w:sz w:val="18"/>
+                <w:szCs w:val="18"/>
+              </w:rPr>
+              <w:t>¿Cuáles fueron los nuevos grupos sociales que surgieron durante la Edad Media?</w:t>
+            </w:r>
+          </w:p>
+          <w:p>
+            <w:pPr>
+              <w:jc w:val="both"/>
+              <w:rPr>
+                <w:rFonts w:asciiTheme="majorHAnsi" w:hAnsiTheme="majorHAnsi" w:cs="Times New Roman"/>
+                <w:color w:val="000000"/>
+                <w:sz w:val="18"/>
+                <w:szCs w:val="18"/>
+              </w:rPr>
+            </w:pPr>
+            <w:r>
+              <w:rPr>
+                <w:rFonts w:asciiTheme="majorHAnsi" w:hAnsiTheme="majorHAnsi" w:cs="Times New Roman"/>
+                <w:color w:val="000000"/>
+                <w:sz w:val="18"/>
+                <w:szCs w:val="18"/>
+              </w:rPr>
+              <w:t>-</w:t>
+            </w:r>
+            <w:r>
+              <w:rPr>
+                <w:rFonts w:asciiTheme="majorHAnsi" w:hAnsiTheme="majorHAnsi" w:cs="Times New Roman"/>
+                <w:color w:val="000000"/>
+                <w:sz w:val="18"/>
+                <w:szCs w:val="18"/>
+              </w:rPr>
+              <w:t>¿Cómo se dividía la burguesía?</w:t>
+            </w:r>
+          </w:p>
+          <w:p>
+            <w:pPr>
+              <w:jc w:val="both"/>
+              <w:rPr>
+                <w:rFonts w:asciiTheme="majorHAnsi" w:hAnsiTheme="majorHAnsi" w:cs="Times New Roman"/>
+                <w:color w:val="000000"/>
+                <w:sz w:val="18"/>
+                <w:szCs w:val="18"/>
+              </w:rPr>
+            </w:pPr>
+            <w:r>
+              <w:rPr>
+                <w:rFonts w:asciiTheme="majorHAnsi" w:hAnsiTheme="majorHAnsi" w:cs="Times New Roman"/>
+                <w:color w:val="000000"/>
+                <w:sz w:val="18"/>
+                <w:szCs w:val="18"/>
+              </w:rPr>
+              <w:t>-</w:t>
+            </w:r>
+            <w:r>
+              <w:rPr>
+                <w:rFonts w:asciiTheme="majorHAnsi" w:hAnsiTheme="majorHAnsi" w:cs="Times New Roman"/>
+                <w:color w:val="000000"/>
+                <w:sz w:val="18"/>
+                <w:szCs w:val="18"/>
+              </w:rPr>
+              <w:t>¿En dónde creen que los burgueses comerciaban sus productos?</w:t>
+            </w:r>
+          </w:p>
+          <w:p>
+            <w:pPr>
+              <w:jc w:val="both"/>
+              <w:rPr>
+                <w:rFonts w:asciiTheme="majorHAnsi" w:hAnsiTheme="majorHAnsi" w:cs="Times New Roman"/>
+                <w:color w:val="000000"/>
+                <w:sz w:val="18"/>
+                <w:szCs w:val="18"/>
+              </w:rPr>
+            </w:pPr>
+            <w:r>
+              <w:rPr>
+                <w:rFonts w:asciiTheme="majorHAnsi" w:hAnsiTheme="majorHAnsi" w:cs="Times New Roman"/>
+                <w:color w:val="000000"/>
+                <w:sz w:val="18"/>
+                <w:szCs w:val="18"/>
+              </w:rPr>
+              <w:t xml:space="preserve">Para terminar, explíqueles que uno de los antecedentes del </w:t>
+            </w:r>
+            <w:r>
+              <w:rPr>
+                <w:rFonts w:asciiTheme="majorHAnsi" w:hAnsiTheme="majorHAnsi" w:cs="Times New Roman"/>
+                <w:color w:val="000000"/>
+                <w:sz w:val="18"/>
+                <w:szCs w:val="18"/>
+              </w:rPr>
+              <w:t>D</w:t>
+            </w:r>
+            <w:r>
+              <w:rPr>
+                <w:rFonts w:asciiTheme="majorHAnsi" w:hAnsiTheme="majorHAnsi" w:cs="Times New Roman"/>
+                <w:color w:val="000000"/>
+                <w:sz w:val="18"/>
+                <w:szCs w:val="18"/>
+              </w:rPr>
+              <w:t xml:space="preserve">escubrimiento de América fue la necesidad de la burguesía comercial de encontrar nuevos mercados </w:t>
+            </w:r>
+            <w:r>
+              <w:rPr>
+                <w:rFonts w:asciiTheme="majorHAnsi" w:hAnsiTheme="majorHAnsi" w:cs="Times New Roman"/>
+                <w:color w:val="000000"/>
+                <w:sz w:val="18"/>
+                <w:szCs w:val="18"/>
+              </w:rPr>
+              <w:lastRenderedPageBreak/>
+              <w:t>para ofrecer sus productos más allá de Europa.</w:t>
+            </w:r>
+          </w:p>
+          <w:p>
+            <w:pPr>
+              <w:jc w:val="both"/>
+              <w:rPr>
+                <w:rFonts w:asciiTheme="majorHAnsi" w:hAnsiTheme="majorHAnsi" w:cs="Times New Roman"/>
+                <w:color w:val="000000"/>
+                <w:sz w:val="18"/>
+                <w:szCs w:val="18"/>
+              </w:rPr>
+            </w:pPr>
+          </w:p>
+          <w:p>
+            <w:pPr>
+              <w:jc w:val="both"/>
+              <w:rPr>
+                <w:rFonts w:asciiTheme="majorHAnsi" w:hAnsiTheme="majorHAnsi" w:cs="Times New Roman"/>
+                <w:b/>
+                <w:color w:val="000000"/>
+                <w:sz w:val="18"/>
+                <w:szCs w:val="18"/>
+              </w:rPr>
+            </w:pPr>
+            <w:r>
+              <w:rPr>
+                <w:rFonts w:asciiTheme="majorHAnsi" w:hAnsiTheme="majorHAnsi" w:cs="Times New Roman"/>
+                <w:b/>
+                <w:color w:val="000000"/>
+                <w:sz w:val="18"/>
+                <w:szCs w:val="18"/>
+              </w:rPr>
+              <w:t>Ficha del estudiante</w:t>
+            </w:r>
+          </w:p>
+          <w:p>
+            <w:pPr>
+              <w:jc w:val="both"/>
+              <w:rPr>
+                <w:rFonts w:asciiTheme="majorHAnsi" w:hAnsiTheme="majorHAnsi" w:cs="Times New Roman"/>
+                <w:color w:val="000000"/>
+                <w:sz w:val="18"/>
+                <w:szCs w:val="18"/>
+              </w:rPr>
+            </w:pPr>
+            <w:r>
+              <w:rPr>
+                <w:rFonts w:asciiTheme="majorHAnsi" w:hAnsiTheme="majorHAnsi" w:cs="Times New Roman"/>
+                <w:b/>
+                <w:color w:val="000000"/>
+                <w:sz w:val="18"/>
+                <w:szCs w:val="18"/>
+              </w:rPr>
+              <w:t>Título</w:t>
+            </w:r>
+            <w:r>
+              <w:rPr>
+                <w:rFonts w:asciiTheme="majorHAnsi" w:hAnsiTheme="majorHAnsi" w:cs="Times New Roman"/>
+                <w:color w:val="000000"/>
+                <w:sz w:val="18"/>
+                <w:szCs w:val="18"/>
+              </w:rPr>
+              <w:t xml:space="preserve"> Nuevos grupos</w:t>
+            </w:r>
+            <w:r>
+              <w:rPr>
+                <w:rFonts w:asciiTheme="majorHAnsi" w:hAnsiTheme="majorHAnsi" w:cs="Times New Roman"/>
+                <w:color w:val="000000"/>
+                <w:sz w:val="18"/>
+                <w:szCs w:val="18"/>
+              </w:rPr>
+              <w:t xml:space="preserve"> sociales durante la Edad Media</w:t>
+            </w:r>
+          </w:p>
+          <w:p>
+            <w:pPr>
+              <w:jc w:val="both"/>
+              <w:rPr>
+                <w:rFonts w:asciiTheme="majorHAnsi" w:hAnsiTheme="majorHAnsi" w:cs="Times New Roman"/>
+                <w:b/>
+                <w:color w:val="000000"/>
+                <w:sz w:val="18"/>
+                <w:szCs w:val="18"/>
+              </w:rPr>
+            </w:pPr>
+          </w:p>
+          <w:p>
+            <w:pPr>
+              <w:jc w:val="both"/>
+              <w:rPr>
+                <w:rFonts w:asciiTheme="majorHAnsi" w:hAnsiTheme="majorHAnsi" w:cs="Times New Roman"/>
+                <w:b/>
+                <w:color w:val="000000"/>
+                <w:sz w:val="18"/>
+                <w:szCs w:val="18"/>
+              </w:rPr>
+            </w:pPr>
+            <w:r>
+              <w:rPr>
+                <w:rFonts w:asciiTheme="majorHAnsi" w:hAnsiTheme="majorHAnsi" w:cs="Times New Roman"/>
+                <w:b/>
+                <w:color w:val="000000"/>
+                <w:sz w:val="18"/>
+                <w:szCs w:val="18"/>
+              </w:rPr>
+              <w:t>Los nuevos grupos sociales durante la Edad Media</w:t>
+            </w:r>
+          </w:p>
+          <w:p>
+            <w:pPr>
+              <w:jc w:val="both"/>
+              <w:rPr>
+                <w:rFonts w:asciiTheme="majorHAnsi" w:hAnsiTheme="majorHAnsi" w:cs="Times New Roman"/>
+                <w:color w:val="000000"/>
+                <w:sz w:val="18"/>
+                <w:szCs w:val="18"/>
+              </w:rPr>
+            </w:pPr>
+            <w:r>
+              <w:rPr>
+                <w:rFonts w:asciiTheme="majorHAnsi" w:hAnsiTheme="majorHAnsi" w:cs="Times New Roman"/>
+                <w:color w:val="000000"/>
+                <w:sz w:val="18"/>
+                <w:szCs w:val="18"/>
+              </w:rPr>
+              <w:t xml:space="preserve">A partir del año 1000, las ciudades medievales empezaron a crecer y se crearon otras nuevas. La causa de este crecimiento fue </w:t>
+            </w:r>
+            <w:r>
+              <w:rPr>
+                <w:rFonts w:asciiTheme="majorHAnsi" w:hAnsiTheme="majorHAnsi" w:cs="Times New Roman"/>
+                <w:color w:val="000000"/>
+                <w:sz w:val="18"/>
+                <w:szCs w:val="18"/>
+              </w:rPr>
+              <w:t>el aumento del</w:t>
+            </w:r>
+            <w:r>
+              <w:rPr>
+                <w:rFonts w:asciiTheme="majorHAnsi" w:hAnsiTheme="majorHAnsi" w:cs="Times New Roman"/>
+                <w:b/>
+                <w:color w:val="000000"/>
+                <w:sz w:val="18"/>
+                <w:szCs w:val="18"/>
+              </w:rPr>
+              <w:t xml:space="preserve"> comercio </w:t>
+            </w:r>
+            <w:r>
+              <w:rPr>
+                <w:rFonts w:asciiTheme="majorHAnsi" w:hAnsiTheme="majorHAnsi" w:cs="Times New Roman"/>
+                <w:color w:val="000000"/>
+                <w:sz w:val="18"/>
+                <w:szCs w:val="18"/>
+              </w:rPr>
+              <w:t>y de las</w:t>
+            </w:r>
+            <w:r>
+              <w:rPr>
+                <w:rFonts w:asciiTheme="majorHAnsi" w:hAnsiTheme="majorHAnsi" w:cs="Times New Roman"/>
+                <w:b/>
+                <w:color w:val="000000"/>
+                <w:sz w:val="18"/>
+                <w:szCs w:val="18"/>
+              </w:rPr>
+              <w:t xml:space="preserve"> actividades artesanales</w:t>
+            </w:r>
+            <w:r>
+              <w:rPr>
+                <w:rFonts w:asciiTheme="majorHAnsi" w:hAnsiTheme="majorHAnsi" w:cs="Times New Roman"/>
+                <w:color w:val="000000"/>
+                <w:sz w:val="18"/>
+                <w:szCs w:val="18"/>
+              </w:rPr>
+              <w:t>. Las ciudades se transformaron y su población creció.</w:t>
+            </w:r>
+          </w:p>
+          <w:p>
+            <w:pPr>
+              <w:jc w:val="both"/>
+              <w:rPr>
+                <w:rFonts w:asciiTheme="majorHAnsi" w:hAnsiTheme="majorHAnsi" w:cs="Times New Roman"/>
+                <w:color w:val="000000"/>
+                <w:sz w:val="18"/>
+                <w:szCs w:val="18"/>
+              </w:rPr>
+            </w:pPr>
+          </w:p>
+          <w:p>
+            <w:pPr>
+              <w:jc w:val="both"/>
+              <w:rPr>
+                <w:rFonts w:asciiTheme="majorHAnsi" w:hAnsiTheme="majorHAnsi" w:cs="Times New Roman"/>
+                <w:color w:val="000000"/>
+                <w:sz w:val="18"/>
+                <w:szCs w:val="18"/>
+              </w:rPr>
+            </w:pPr>
+            <w:r>
+              <w:rPr>
+                <w:rFonts w:asciiTheme="majorHAnsi" w:hAnsiTheme="majorHAnsi" w:cs="Times New Roman"/>
+                <w:color w:val="000000"/>
+                <w:sz w:val="18"/>
+                <w:szCs w:val="18"/>
+              </w:rPr>
+              <w:t xml:space="preserve">Debido a la especialización de trabajos, aparecieron diferentes </w:t>
+            </w:r>
+            <w:r>
+              <w:rPr>
+                <w:rFonts w:asciiTheme="majorHAnsi" w:hAnsiTheme="majorHAnsi" w:cs="Times New Roman"/>
+                <w:b/>
+                <w:color w:val="000000"/>
+                <w:sz w:val="18"/>
+                <w:szCs w:val="18"/>
+              </w:rPr>
+              <w:t>grupos sociales</w:t>
+            </w:r>
+            <w:r>
+              <w:rPr>
+                <w:rFonts w:asciiTheme="majorHAnsi" w:hAnsiTheme="majorHAnsi" w:cs="Times New Roman"/>
+                <w:color w:val="000000"/>
+                <w:sz w:val="18"/>
+                <w:szCs w:val="18"/>
+              </w:rPr>
+              <w:t xml:space="preserve"> que convivían dentro de la ciudad. Se distingue, según su riqueza y medio de vida, entre:</w:t>
+            </w:r>
+          </w:p>
+          <w:p>
+            <w:pPr>
+              <w:jc w:val="both"/>
+              <w:rPr>
+                <w:rFonts w:asciiTheme="majorHAnsi" w:hAnsiTheme="majorHAnsi" w:cs="Times New Roman"/>
+                <w:color w:val="000000"/>
+                <w:sz w:val="18"/>
+                <w:szCs w:val="18"/>
+              </w:rPr>
+            </w:pPr>
+          </w:p>
+          <w:p>
+            <w:pPr>
+              <w:jc w:val="both"/>
+              <w:rPr>
+                <w:rFonts w:asciiTheme="majorHAnsi" w:hAnsiTheme="majorHAnsi" w:cs="Times New Roman"/>
+                <w:color w:val="000000"/>
+                <w:sz w:val="18"/>
+                <w:szCs w:val="18"/>
+              </w:rPr>
+            </w:pPr>
+            <w:r>
+              <w:rPr>
+                <w:rFonts w:asciiTheme="majorHAnsi" w:hAnsiTheme="majorHAnsi" w:cs="Times New Roman"/>
+                <w:color w:val="000000"/>
+                <w:sz w:val="18"/>
+                <w:szCs w:val="18"/>
+              </w:rPr>
+              <w:t xml:space="preserve">- </w:t>
+            </w:r>
+            <w:r>
+              <w:rPr>
+                <w:rFonts w:asciiTheme="majorHAnsi" w:hAnsiTheme="majorHAnsi" w:cs="Times New Roman"/>
+                <w:b/>
+                <w:color w:val="000000"/>
+                <w:sz w:val="18"/>
+                <w:szCs w:val="18"/>
+              </w:rPr>
+              <w:t>La alta burguesía:</w:t>
+            </w:r>
+            <w:r>
+              <w:rPr>
+                <w:rFonts w:asciiTheme="majorHAnsi" w:hAnsiTheme="majorHAnsi" w:cs="Times New Roman"/>
+                <w:color w:val="000000"/>
+                <w:sz w:val="18"/>
+                <w:szCs w:val="18"/>
+              </w:rPr>
+              <w:t xml:space="preserve"> formada por los banqueros y los grandes comerciantes que controlaban el gobierno municipal.</w:t>
+            </w:r>
+          </w:p>
+          <w:p>
+            <w:pPr>
+              <w:jc w:val="both"/>
+              <w:rPr>
+                <w:rFonts w:asciiTheme="majorHAnsi" w:hAnsiTheme="majorHAnsi" w:cs="Times New Roman"/>
+                <w:color w:val="000000"/>
+                <w:sz w:val="18"/>
+                <w:szCs w:val="18"/>
+              </w:rPr>
+            </w:pPr>
+          </w:p>
+          <w:p>
+            <w:pPr>
+              <w:jc w:val="both"/>
+              <w:rPr>
+                <w:rFonts w:asciiTheme="majorHAnsi" w:hAnsiTheme="majorHAnsi" w:cs="Times New Roman"/>
+                <w:color w:val="000000"/>
+                <w:sz w:val="18"/>
+                <w:szCs w:val="18"/>
+              </w:rPr>
+            </w:pPr>
+            <w:r>
+              <w:rPr>
+                <w:rFonts w:asciiTheme="majorHAnsi" w:hAnsiTheme="majorHAnsi" w:cs="Times New Roman"/>
+                <w:color w:val="000000"/>
+                <w:sz w:val="18"/>
+                <w:szCs w:val="18"/>
+              </w:rPr>
+              <w:t xml:space="preserve">- </w:t>
+            </w:r>
+            <w:r>
+              <w:rPr>
+                <w:rFonts w:asciiTheme="majorHAnsi" w:hAnsiTheme="majorHAnsi" w:cs="Times New Roman"/>
+                <w:b/>
+                <w:color w:val="000000"/>
+                <w:sz w:val="18"/>
+                <w:szCs w:val="18"/>
+              </w:rPr>
+              <w:t>La pequeña burguesía:</w:t>
+            </w:r>
+            <w:r>
+              <w:rPr>
+                <w:rFonts w:asciiTheme="majorHAnsi" w:hAnsiTheme="majorHAnsi" w:cs="Times New Roman"/>
+                <w:color w:val="000000"/>
+                <w:sz w:val="18"/>
+                <w:szCs w:val="18"/>
+              </w:rPr>
+              <w:t xml:space="preserve"> compuesta por los profesionales liberales como médicos o notarios, y pequeños mercaderes.</w:t>
+            </w:r>
+          </w:p>
+          <w:p>
+            <w:pPr>
+              <w:jc w:val="both"/>
+              <w:rPr>
+                <w:rFonts w:asciiTheme="majorHAnsi" w:hAnsiTheme="majorHAnsi" w:cs="Times New Roman"/>
+                <w:color w:val="000000"/>
+                <w:sz w:val="18"/>
+                <w:szCs w:val="18"/>
+              </w:rPr>
+            </w:pPr>
+          </w:p>
+          <w:p>
+            <w:pPr>
+              <w:jc w:val="both"/>
+              <w:rPr>
+                <w:rFonts w:asciiTheme="majorHAnsi" w:hAnsiTheme="majorHAnsi" w:cs="Times New Roman"/>
+                <w:color w:val="000000"/>
+                <w:sz w:val="18"/>
+                <w:szCs w:val="18"/>
+              </w:rPr>
+            </w:pPr>
+            <w:r>
+              <w:rPr>
+                <w:rFonts w:asciiTheme="majorHAnsi" w:hAnsiTheme="majorHAnsi" w:cs="Times New Roman"/>
+                <w:color w:val="000000"/>
+                <w:sz w:val="18"/>
+                <w:szCs w:val="18"/>
+              </w:rPr>
+              <w:t xml:space="preserve">- </w:t>
+            </w:r>
+            <w:r>
+              <w:rPr>
+                <w:rFonts w:asciiTheme="majorHAnsi" w:hAnsiTheme="majorHAnsi" w:cs="Times New Roman"/>
+                <w:b/>
+                <w:color w:val="000000"/>
+                <w:sz w:val="18"/>
+                <w:szCs w:val="18"/>
+              </w:rPr>
+              <w:t>Las clases populares:</w:t>
+            </w:r>
+            <w:r>
+              <w:rPr>
+                <w:rFonts w:asciiTheme="majorHAnsi" w:hAnsiTheme="majorHAnsi" w:cs="Times New Roman"/>
+                <w:color w:val="000000"/>
+                <w:sz w:val="18"/>
+                <w:szCs w:val="18"/>
+              </w:rPr>
+              <w:t xml:space="preserve"> formadas por los criados domésticos y los artesanos, agrupados en gremios según su oficio.</w:t>
+            </w:r>
+          </w:p>
+          <w:p>
+            <w:pPr>
+              <w:jc w:val="both"/>
+              <w:rPr>
+                <w:rFonts w:asciiTheme="majorHAnsi" w:hAnsiTheme="majorHAnsi" w:cs="Times New Roman"/>
+                <w:color w:val="000000"/>
+                <w:sz w:val="18"/>
+                <w:szCs w:val="18"/>
+              </w:rPr>
+            </w:pPr>
+          </w:p>
+          <w:p>
+            <w:pPr>
+              <w:jc w:val="both"/>
+              <w:rPr>
+                <w:rFonts w:asciiTheme="majorHAnsi" w:hAnsiTheme="majorHAnsi" w:cs="Times New Roman"/>
+                <w:color w:val="000000"/>
+                <w:sz w:val="18"/>
+                <w:szCs w:val="18"/>
+              </w:rPr>
+            </w:pPr>
+            <w:r>
+              <w:rPr>
+                <w:rFonts w:asciiTheme="majorHAnsi" w:hAnsiTheme="majorHAnsi" w:cs="Times New Roman"/>
+                <w:color w:val="000000"/>
+                <w:sz w:val="18"/>
+                <w:szCs w:val="18"/>
+              </w:rPr>
+              <w:t xml:space="preserve">También había otros grupos sociales como los </w:t>
+            </w:r>
+            <w:r>
+              <w:rPr>
+                <w:rFonts w:asciiTheme="majorHAnsi" w:hAnsiTheme="majorHAnsi" w:cs="Times New Roman"/>
+                <w:b/>
+                <w:color w:val="000000"/>
+                <w:sz w:val="18"/>
+                <w:szCs w:val="18"/>
+              </w:rPr>
+              <w:t>marginados</w:t>
+            </w:r>
+            <w:r>
+              <w:rPr>
+                <w:rFonts w:asciiTheme="majorHAnsi" w:hAnsiTheme="majorHAnsi" w:cs="Times New Roman"/>
+                <w:color w:val="000000"/>
+                <w:sz w:val="18"/>
+                <w:szCs w:val="18"/>
+              </w:rPr>
+              <w:t xml:space="preserve"> (los mendigos), y los </w:t>
+            </w:r>
+            <w:r>
+              <w:rPr>
+                <w:rFonts w:asciiTheme="majorHAnsi" w:hAnsiTheme="majorHAnsi" w:cs="Times New Roman"/>
+                <w:b/>
+                <w:color w:val="000000"/>
+                <w:sz w:val="18"/>
+                <w:szCs w:val="18"/>
+              </w:rPr>
+              <w:t>esclavos</w:t>
+            </w:r>
+            <w:r>
+              <w:rPr>
+                <w:rFonts w:asciiTheme="majorHAnsi" w:hAnsiTheme="majorHAnsi" w:cs="Times New Roman"/>
+                <w:color w:val="000000"/>
+                <w:sz w:val="18"/>
+                <w:szCs w:val="18"/>
+              </w:rPr>
+              <w:t xml:space="preserve"> al servicio de los ricos.</w:t>
+            </w:r>
+          </w:p>
+          <w:p>
+            <w:pPr>
+              <w:jc w:val="both"/>
+              <w:rPr>
+                <w:rFonts w:asciiTheme="majorHAnsi" w:hAnsiTheme="majorHAnsi" w:cs="Times New Roman"/>
+                <w:color w:val="000000"/>
+                <w:sz w:val="18"/>
+                <w:szCs w:val="18"/>
+              </w:rPr>
+            </w:pPr>
+          </w:p>
+          <w:p>
+            <w:pPr>
+              <w:jc w:val="both"/>
+              <w:rPr>
+                <w:rFonts w:asciiTheme="majorHAnsi" w:eastAsia="Times New Roman" w:hAnsiTheme="majorHAnsi" w:cs="Times New Roman"/>
+                <w:sz w:val="18"/>
+                <w:szCs w:val="18"/>
+                <w:lang w:val="es-CO" w:eastAsia="es-CO"/>
+              </w:rPr>
+            </w:pPr>
+            <w:r>
+              <w:rPr>
+                <w:rFonts w:asciiTheme="majorHAnsi" w:eastAsia="Times New Roman" w:hAnsiTheme="majorHAnsi" w:cs="Times New Roman"/>
+                <w:sz w:val="18"/>
+                <w:szCs w:val="18"/>
+                <w:lang w:val="es-CO" w:eastAsia="es-CO"/>
+              </w:rPr>
+              <w:t>Durante la Edad Media, las ciudades fueron el centro de</w:t>
+            </w:r>
+            <w:r>
+              <w:rPr>
+                <w:rFonts w:asciiTheme="majorHAnsi" w:eastAsia="Times New Roman" w:hAnsiTheme="majorHAnsi" w:cs="Times New Roman"/>
+                <w:sz w:val="18"/>
+                <w:szCs w:val="18"/>
+                <w:lang w:val="es-CO" w:eastAsia="es-CO"/>
+              </w:rPr>
+              <w:t xml:space="preserve"> los</w:t>
+            </w:r>
+            <w:r>
+              <w:rPr>
+                <w:rFonts w:asciiTheme="majorHAnsi" w:eastAsia="Times New Roman" w:hAnsiTheme="majorHAnsi" w:cs="Times New Roman"/>
+                <w:b/>
+                <w:sz w:val="18"/>
+                <w:szCs w:val="18"/>
+                <w:lang w:val="es-CO" w:eastAsia="es-CO"/>
+              </w:rPr>
+              <w:t xml:space="preserve"> intercambios comerciales</w:t>
+            </w:r>
+            <w:r>
+              <w:rPr>
+                <w:rFonts w:asciiTheme="majorHAnsi" w:eastAsia="Times New Roman" w:hAnsiTheme="majorHAnsi" w:cs="Times New Roman"/>
+                <w:sz w:val="18"/>
+                <w:szCs w:val="18"/>
+                <w:lang w:val="es-CO" w:eastAsia="es-CO"/>
+              </w:rPr>
+              <w:t xml:space="preserve">. En ellas se celebraban mercados semanales y ferias periódicas en las que los comerciantes compraban y vendían sus productos. </w:t>
+            </w:r>
+          </w:p>
+          <w:p>
+            <w:pPr>
+              <w:jc w:val="both"/>
+              <w:rPr>
+                <w:rFonts w:asciiTheme="majorHAnsi" w:eastAsia="Times New Roman" w:hAnsiTheme="majorHAnsi" w:cs="Times New Roman"/>
+                <w:sz w:val="18"/>
+                <w:szCs w:val="18"/>
+                <w:lang w:val="es-CO" w:eastAsia="es-CO"/>
+              </w:rPr>
+            </w:pPr>
+          </w:p>
+          <w:p>
+            <w:pPr>
               <w:rPr>
                 <w:rFonts w:asciiTheme="majorHAnsi" w:hAnsiTheme="majorHAnsi" w:cs="Times New Roman"/>
                 <w:color w:val="FF0000"/>
                 <w:sz w:val="18"/>
                 <w:szCs w:val="18"/>
               </w:rPr>
-              <w:t xml:space="preserve"> en esta tabla</w:t>
-            </w:r>
-            <w:r>
-              <w:rPr>
-                <w:rFonts w:asciiTheme="majorHAnsi" w:hAnsiTheme="majorHAnsi" w:cs="Times New Roman"/>
+            </w:pPr>
+            <w:r>
+              <w:rPr>
+                <w:rFonts w:asciiTheme="majorHAnsi" w:eastAsia="Times New Roman" w:hAnsiTheme="majorHAnsi" w:cs="Times New Roman"/>
+                <w:sz w:val="18"/>
+                <w:szCs w:val="18"/>
+                <w:lang w:val="es-CO" w:eastAsia="es-CO"/>
+              </w:rPr>
+              <w:t>Sin embargo, ante el aumento de la burguesía comercial, estos mercados ya no fueron suficientes. T</w:t>
+            </w:r>
+            <w:r>
+              <w:rPr>
+                <w:rFonts w:asciiTheme="majorHAnsi" w:eastAsia="Times New Roman" w:hAnsiTheme="majorHAnsi" w:cs="Times New Roman"/>
+                <w:sz w:val="18"/>
+                <w:szCs w:val="18"/>
+                <w:lang w:val="es-CO" w:eastAsia="es-CO"/>
+              </w:rPr>
+              <w:t>uvieron que buscar</w:t>
+            </w:r>
+            <w:r>
+              <w:rPr>
+                <w:rFonts w:asciiTheme="majorHAnsi" w:eastAsia="Times New Roman" w:hAnsiTheme="majorHAnsi" w:cs="Times New Roman"/>
+                <w:sz w:val="18"/>
+                <w:szCs w:val="18"/>
+                <w:lang w:val="es-CO" w:eastAsia="es-CO"/>
+              </w:rPr>
+              <w:t xml:space="preserve"> </w:t>
+            </w:r>
+            <w:r>
+              <w:rPr>
+                <w:rFonts w:asciiTheme="majorHAnsi" w:eastAsia="Times New Roman" w:hAnsiTheme="majorHAnsi" w:cs="Times New Roman"/>
+                <w:b/>
+                <w:sz w:val="18"/>
+                <w:szCs w:val="18"/>
+                <w:lang w:val="es-CO" w:eastAsia="es-CO"/>
+              </w:rPr>
+              <w:t>nuevas rutas marítimas</w:t>
+            </w:r>
+            <w:r>
+              <w:rPr>
+                <w:rFonts w:asciiTheme="majorHAnsi" w:eastAsia="Times New Roman" w:hAnsiTheme="majorHAnsi" w:cs="Times New Roman"/>
+                <w:sz w:val="18"/>
+                <w:szCs w:val="18"/>
+                <w:lang w:val="es-CO" w:eastAsia="es-CO"/>
+              </w:rPr>
+              <w:t xml:space="preserve"> para ofrecer los productos fuera de Europa. Este fue uno de los hechos que permitió la llegada de los españoles a América.</w:t>
+            </w:r>
+          </w:p>
+          <w:p>
+            <w:pPr>
+              <w:rPr>
+                <w:rFonts w:asciiTheme="majorHAnsi" w:hAnsiTheme="majorHAnsi" w:cs="Times New Roman"/>
+                <w:b/>
                 <w:color w:val="FF0000"/>
                 <w:sz w:val="18"/>
                 <w:szCs w:val="18"/>
               </w:rPr>
-              <w:t>.</w:t>
-            </w:r>
-          </w:p>
-          <w:p>
-            <w:pPr>
-              <w:rPr>
-                <w:rFonts w:asciiTheme="majorHAnsi" w:hAnsiTheme="majorHAnsi" w:cs="Times New Roman"/>
+            </w:pPr>
+          </w:p>
+          <w:p>
+            <w:pPr>
+              <w:rPr>
+                <w:rFonts w:asciiTheme="majorHAnsi" w:hAnsiTheme="majorHAnsi" w:cs="Times New Roman"/>
+                <w:b/>
                 <w:color w:val="FF0000"/>
                 <w:sz w:val="18"/>
                 <w:szCs w:val="18"/>
               </w:rPr>
             </w:pPr>
-          </w:p>
-          <w:p>
-            <w:pPr>
-              <w:rPr>
-                <w:rFonts w:asciiTheme="majorHAnsi" w:hAnsiTheme="majorHAnsi" w:cs="Times New Roman"/>
-                <w:color w:val="FF0000"/>
-                <w:sz w:val="18"/>
-                <w:szCs w:val="18"/>
-              </w:rPr>
-            </w:pPr>
-            <w:r>
-              <w:rPr>
-                <w:rFonts w:asciiTheme="majorHAnsi" w:hAnsiTheme="majorHAnsi" w:cs="Times New Roman"/>
+            <w:r>
+              <w:rPr>
+                <w:rFonts w:asciiTheme="majorHAnsi" w:hAnsiTheme="majorHAnsi" w:cs="Times New Roman"/>
+                <w:b/>
                 <w:color w:val="FF0000"/>
                 <w:sz w:val="18"/>
                 <w:szCs w:val="18"/>
@@ -1733,6 +3342,7 @@
                 <w:sz w:val="18"/>
                 <w:szCs w:val="18"/>
               </w:rPr>
+              <w:lastRenderedPageBreak/>
               <w:t>Título</w:t>
             </w:r>
           </w:p>
@@ -1839,1558 +3449,8 @@
               </w:rPr>
               <w:t>dad Media</w:t>
             </w:r>
-          </w:p>
-          <w:p>
-            <w:pPr>
-              <w:jc w:val="both"/>
-              <w:rPr>
-                <w:rFonts w:asciiTheme="majorHAnsi" w:hAnsiTheme="majorHAnsi" w:cs="Times New Roman"/>
-                <w:color w:val="000000"/>
-                <w:sz w:val="18"/>
-                <w:szCs w:val="18"/>
-              </w:rPr>
-            </w:pPr>
-          </w:p>
-          <w:p>
-            <w:pPr>
-              <w:jc w:val="both"/>
-              <w:rPr>
-                <w:rFonts w:asciiTheme="majorHAnsi" w:hAnsiTheme="majorHAnsi" w:cs="Times New Roman"/>
-                <w:b/>
-                <w:color w:val="000000"/>
-                <w:sz w:val="18"/>
-                <w:szCs w:val="18"/>
-              </w:rPr>
-            </w:pPr>
-            <w:r>
-              <w:rPr>
-                <w:rFonts w:asciiTheme="majorHAnsi" w:hAnsiTheme="majorHAnsi" w:cs="Times New Roman"/>
-                <w:b/>
-                <w:color w:val="000000"/>
-                <w:sz w:val="18"/>
-                <w:szCs w:val="18"/>
-              </w:rPr>
-              <w:t xml:space="preserve">Ficha del </w:t>
-            </w:r>
-            <w:r>
-              <w:rPr>
-                <w:rFonts w:asciiTheme="majorHAnsi" w:hAnsiTheme="majorHAnsi" w:cs="Times New Roman"/>
-                <w:b/>
-                <w:color w:val="000000"/>
-                <w:sz w:val="18"/>
-                <w:szCs w:val="18"/>
-              </w:rPr>
-              <w:t>docente</w:t>
-            </w:r>
-          </w:p>
-          <w:p>
-            <w:pPr>
-              <w:jc w:val="both"/>
-              <w:rPr>
-                <w:rFonts w:asciiTheme="majorHAnsi" w:hAnsiTheme="majorHAnsi" w:cs="Times New Roman"/>
-                <w:color w:val="000000"/>
-                <w:sz w:val="18"/>
-                <w:szCs w:val="18"/>
-              </w:rPr>
-            </w:pPr>
-            <w:r>
-              <w:rPr>
-                <w:rFonts w:asciiTheme="majorHAnsi" w:hAnsiTheme="majorHAnsi" w:cs="Times New Roman"/>
-                <w:color w:val="000000"/>
-                <w:sz w:val="18"/>
-                <w:szCs w:val="18"/>
-              </w:rPr>
-              <w:t>15</w:t>
-            </w:r>
-            <w:r>
-              <w:rPr>
-                <w:rFonts w:asciiTheme="majorHAnsi" w:hAnsiTheme="majorHAnsi" w:cs="Times New Roman"/>
-                <w:color w:val="000000"/>
-                <w:sz w:val="18"/>
-                <w:szCs w:val="18"/>
-              </w:rPr>
-              <w:t xml:space="preserve"> minutos</w:t>
-            </w:r>
-          </w:p>
-          <w:p>
-            <w:pPr>
-              <w:jc w:val="both"/>
-              <w:rPr>
-                <w:rFonts w:asciiTheme="majorHAnsi" w:hAnsiTheme="majorHAnsi" w:cs="Times New Roman"/>
-                <w:color w:val="000000"/>
-                <w:sz w:val="18"/>
-                <w:szCs w:val="18"/>
-              </w:rPr>
-            </w:pPr>
-            <w:r>
-              <w:rPr>
-                <w:rFonts w:asciiTheme="majorHAnsi" w:hAnsiTheme="majorHAnsi" w:cs="Times New Roman"/>
-                <w:color w:val="000000"/>
-                <w:sz w:val="18"/>
-                <w:szCs w:val="18"/>
-              </w:rPr>
-              <w:t xml:space="preserve">Secuencia de imágenes </w:t>
-            </w:r>
-          </w:p>
-          <w:p>
-            <w:pPr>
-              <w:rPr>
-                <w:rFonts w:asciiTheme="majorHAnsi" w:eastAsia="Times New Roman" w:hAnsiTheme="majorHAnsi" w:cs="Times New Roman"/>
-                <w:sz w:val="18"/>
-                <w:szCs w:val="18"/>
-                <w:lang w:val="es-CO" w:eastAsia="es-CO"/>
-              </w:rPr>
-            </w:pPr>
-            <w:r>
-              <w:rPr>
-                <w:rFonts w:asciiTheme="majorHAnsi" w:eastAsia="Times New Roman" w:hAnsiTheme="majorHAnsi" w:cs="Times New Roman"/>
-                <w:sz w:val="18"/>
-                <w:szCs w:val="18"/>
-                <w:lang w:val="es-CO" w:eastAsia="es-CO"/>
-              </w:rPr>
-              <w:t>Exposición</w:t>
-            </w:r>
-          </w:p>
-          <w:p>
-            <w:pPr>
-              <w:jc w:val="both"/>
-              <w:rPr>
-                <w:rFonts w:asciiTheme="majorHAnsi" w:eastAsia="Times New Roman" w:hAnsiTheme="majorHAnsi" w:cs="Times New Roman"/>
-                <w:sz w:val="18"/>
-                <w:szCs w:val="18"/>
-                <w:lang w:val="es-CO" w:eastAsia="es-CO"/>
-              </w:rPr>
-            </w:pPr>
-            <w:r>
-              <w:rPr>
-                <w:rFonts w:asciiTheme="majorHAnsi" w:eastAsia="Times New Roman" w:hAnsiTheme="majorHAnsi" w:cs="Times New Roman"/>
-                <w:sz w:val="18"/>
-                <w:szCs w:val="18"/>
-                <w:lang w:val="es-CO" w:eastAsia="es-CO"/>
-              </w:rPr>
-              <w:t>Competencia social y ciudadana</w:t>
-            </w:r>
-          </w:p>
-          <w:p>
-            <w:pPr>
-              <w:jc w:val="both"/>
-              <w:rPr>
-                <w:rFonts w:asciiTheme="majorHAnsi" w:hAnsiTheme="majorHAnsi" w:cs="Times New Roman"/>
-                <w:color w:val="000000"/>
-                <w:sz w:val="18"/>
-                <w:szCs w:val="18"/>
-              </w:rPr>
-            </w:pPr>
-          </w:p>
-          <w:p>
-            <w:pPr>
-              <w:jc w:val="both"/>
-              <w:rPr>
-                <w:rFonts w:asciiTheme="majorHAnsi" w:hAnsiTheme="majorHAnsi" w:cs="Times New Roman"/>
-                <w:color w:val="000000"/>
-                <w:sz w:val="18"/>
-                <w:szCs w:val="18"/>
-              </w:rPr>
-            </w:pPr>
-            <w:r>
-              <w:rPr>
-                <w:rFonts w:asciiTheme="majorHAnsi" w:hAnsiTheme="majorHAnsi" w:cs="Times New Roman"/>
-                <w:b/>
-                <w:color w:val="000000"/>
-                <w:sz w:val="18"/>
-                <w:szCs w:val="18"/>
-              </w:rPr>
-              <w:t>Título</w:t>
-            </w:r>
-            <w:r>
-              <w:rPr>
-                <w:rFonts w:asciiTheme="majorHAnsi" w:hAnsiTheme="majorHAnsi" w:cs="Times New Roman"/>
-                <w:color w:val="000000"/>
-                <w:sz w:val="18"/>
-                <w:szCs w:val="18"/>
-              </w:rPr>
-              <w:t xml:space="preserve"> </w:t>
-            </w:r>
-            <w:r>
-              <w:rPr>
-                <w:rFonts w:asciiTheme="majorHAnsi" w:hAnsiTheme="majorHAnsi" w:cs="Times New Roman"/>
-                <w:color w:val="000000"/>
-                <w:sz w:val="18"/>
-                <w:szCs w:val="18"/>
-              </w:rPr>
-              <w:t>Nuevos grupos</w:t>
-            </w:r>
-            <w:r>
-              <w:rPr>
-                <w:rFonts w:asciiTheme="majorHAnsi" w:hAnsiTheme="majorHAnsi" w:cs="Times New Roman"/>
-                <w:color w:val="000000"/>
-                <w:sz w:val="18"/>
-                <w:szCs w:val="18"/>
-              </w:rPr>
-              <w:t xml:space="preserve"> sociales durante la Edad Media</w:t>
-            </w:r>
-          </w:p>
-          <w:p>
-            <w:pPr>
-              <w:jc w:val="both"/>
-              <w:rPr>
-                <w:rFonts w:asciiTheme="majorHAnsi" w:hAnsiTheme="majorHAnsi" w:cs="Arial"/>
-                <w:color w:val="0D3158"/>
-                <w:sz w:val="18"/>
-                <w:szCs w:val="18"/>
-                <w:shd w:val="clear" w:color="auto" w:fill="FFFFFF"/>
-              </w:rPr>
-            </w:pPr>
-            <w:r>
-              <w:rPr>
-                <w:rFonts w:asciiTheme="majorHAnsi" w:hAnsiTheme="majorHAnsi" w:cs="Times New Roman"/>
-                <w:b/>
-                <w:color w:val="000000"/>
-                <w:sz w:val="18"/>
-                <w:szCs w:val="18"/>
-              </w:rPr>
-              <w:t>Objetivo</w:t>
-            </w:r>
-            <w:r>
-              <w:rPr>
-                <w:rFonts w:asciiTheme="majorHAnsi" w:hAnsiTheme="majorHAnsi" w:cs="Times New Roman"/>
-                <w:color w:val="000000"/>
-                <w:sz w:val="18"/>
-                <w:szCs w:val="18"/>
-              </w:rPr>
-              <w:t xml:space="preserve"> Esta secuencia de imágenes permitirá explicar el surgimiento de la burguesía comercial, como causa del </w:t>
-            </w:r>
-            <w:r>
-              <w:rPr>
-                <w:rFonts w:asciiTheme="majorHAnsi" w:hAnsiTheme="majorHAnsi" w:cs="Times New Roman"/>
-                <w:color w:val="000000"/>
-                <w:sz w:val="18"/>
-                <w:szCs w:val="18"/>
-              </w:rPr>
-              <w:t>D</w:t>
-            </w:r>
-            <w:r>
-              <w:rPr>
-                <w:rFonts w:asciiTheme="majorHAnsi" w:hAnsiTheme="majorHAnsi" w:cs="Times New Roman"/>
-                <w:color w:val="000000"/>
-                <w:sz w:val="18"/>
-                <w:szCs w:val="18"/>
-              </w:rPr>
-              <w:t>escubrimiento de América.</w:t>
-            </w:r>
-          </w:p>
-          <w:p>
-            <w:pPr>
-              <w:jc w:val="both"/>
-              <w:rPr>
-                <w:rFonts w:asciiTheme="majorHAnsi" w:hAnsiTheme="majorHAnsi" w:cs="Times New Roman"/>
-                <w:color w:val="000000"/>
-                <w:sz w:val="18"/>
-                <w:szCs w:val="18"/>
-              </w:rPr>
-            </w:pPr>
-          </w:p>
-          <w:p>
-            <w:pPr>
-              <w:jc w:val="both"/>
-              <w:rPr>
-                <w:rFonts w:asciiTheme="majorHAnsi" w:hAnsiTheme="majorHAnsi" w:cs="Times New Roman"/>
-                <w:b/>
-                <w:color w:val="000000"/>
-                <w:sz w:val="18"/>
-                <w:szCs w:val="18"/>
-              </w:rPr>
-            </w:pPr>
-            <w:r>
-              <w:rPr>
-                <w:rFonts w:asciiTheme="majorHAnsi" w:hAnsiTheme="majorHAnsi" w:cs="Times New Roman"/>
-                <w:b/>
-                <w:color w:val="000000"/>
-                <w:sz w:val="18"/>
-                <w:szCs w:val="18"/>
-              </w:rPr>
-              <w:t>Antes de la presentación</w:t>
-            </w:r>
-          </w:p>
-          <w:p>
-            <w:pPr>
-              <w:jc w:val="both"/>
-              <w:rPr>
-                <w:rFonts w:asciiTheme="majorHAnsi" w:hAnsiTheme="majorHAnsi" w:cs="Times New Roman"/>
-                <w:color w:val="000000"/>
-                <w:sz w:val="18"/>
-                <w:szCs w:val="18"/>
-              </w:rPr>
-            </w:pPr>
-            <w:r>
-              <w:rPr>
-                <w:rFonts w:asciiTheme="majorHAnsi" w:hAnsiTheme="majorHAnsi" w:cs="Times New Roman"/>
-                <w:color w:val="000000"/>
-                <w:sz w:val="18"/>
-                <w:szCs w:val="18"/>
-              </w:rPr>
-              <w:t>Pregúnteles a los estudiantes en qué películas han visto historias que se desarrollan en castillos.</w:t>
-            </w:r>
-          </w:p>
-          <w:p>
-            <w:pPr>
-              <w:jc w:val="both"/>
-              <w:rPr>
-                <w:rFonts w:asciiTheme="majorHAnsi" w:hAnsiTheme="majorHAnsi" w:cs="Times New Roman"/>
-                <w:color w:val="000000"/>
-                <w:sz w:val="18"/>
-                <w:szCs w:val="18"/>
-              </w:rPr>
-            </w:pPr>
-            <w:r>
-              <w:rPr>
-                <w:rFonts w:asciiTheme="majorHAnsi" w:hAnsiTheme="majorHAnsi" w:cs="Times New Roman"/>
-                <w:color w:val="000000"/>
-                <w:sz w:val="18"/>
-                <w:szCs w:val="18"/>
-              </w:rPr>
-              <w:t>Luego, coménteles que la estructura de murallas fue propia de los tiempos medievales en Europa. Haga énfasis en que dentro de estas murallas no s</w:t>
-            </w:r>
-            <w:r>
-              <w:rPr>
-                <w:rFonts w:asciiTheme="majorHAnsi" w:hAnsiTheme="majorHAnsi" w:cs="Times New Roman"/>
-                <w:color w:val="000000"/>
-                <w:sz w:val="18"/>
-                <w:szCs w:val="18"/>
-              </w:rPr>
-              <w:t>olo estaban los castillos, en lo</w:t>
-            </w:r>
-            <w:r>
-              <w:rPr>
-                <w:rFonts w:asciiTheme="majorHAnsi" w:hAnsiTheme="majorHAnsi" w:cs="Times New Roman"/>
-                <w:color w:val="000000"/>
-                <w:sz w:val="18"/>
-                <w:szCs w:val="18"/>
-              </w:rPr>
-              <w:t xml:space="preserve">s que vivían los reyes y sus cortes, sino que estas fortalezas también protegían </w:t>
-            </w:r>
-            <w:r>
-              <w:rPr>
-                <w:rFonts w:asciiTheme="majorHAnsi" w:hAnsiTheme="majorHAnsi" w:cs="Times New Roman"/>
-                <w:color w:val="000000"/>
-                <w:sz w:val="18"/>
-                <w:szCs w:val="18"/>
-              </w:rPr>
-              <w:t>al pueblo que habitaba en</w:t>
-            </w:r>
-            <w:r>
-              <w:rPr>
-                <w:rFonts w:asciiTheme="majorHAnsi" w:hAnsiTheme="majorHAnsi" w:cs="Times New Roman"/>
-                <w:color w:val="000000"/>
-                <w:sz w:val="18"/>
-                <w:szCs w:val="18"/>
-              </w:rPr>
-              <w:t xml:space="preserve"> estas ciudades.</w:t>
-            </w:r>
-          </w:p>
-          <w:p>
-            <w:pPr>
-              <w:jc w:val="both"/>
-              <w:rPr>
-                <w:rFonts w:asciiTheme="majorHAnsi" w:hAnsiTheme="majorHAnsi" w:cs="Times New Roman"/>
-                <w:b/>
-                <w:color w:val="000000"/>
-                <w:sz w:val="18"/>
-                <w:szCs w:val="18"/>
-              </w:rPr>
-            </w:pPr>
-            <w:r>
-              <w:rPr>
-                <w:rFonts w:asciiTheme="majorHAnsi" w:hAnsiTheme="majorHAnsi" w:cs="Times New Roman"/>
-                <w:b/>
-                <w:color w:val="000000"/>
-                <w:sz w:val="18"/>
-                <w:szCs w:val="18"/>
-              </w:rPr>
-              <w:t>Durante la presentación</w:t>
-            </w:r>
-          </w:p>
-          <w:p>
-            <w:pPr>
-              <w:jc w:val="both"/>
-              <w:rPr>
-                <w:rFonts w:asciiTheme="majorHAnsi" w:hAnsiTheme="majorHAnsi" w:cs="Times New Roman"/>
-                <w:color w:val="000000"/>
-                <w:sz w:val="18"/>
-                <w:szCs w:val="18"/>
-              </w:rPr>
-            </w:pPr>
-            <w:r>
-              <w:rPr>
-                <w:rFonts w:asciiTheme="majorHAnsi" w:hAnsiTheme="majorHAnsi" w:cs="Times New Roman"/>
-                <w:color w:val="000000"/>
-                <w:sz w:val="18"/>
-                <w:szCs w:val="18"/>
-              </w:rPr>
-              <w:t>Para ilustrar su presentación, se proponen las siguientes imágenes:</w:t>
-            </w:r>
-          </w:p>
-          <w:p>
-            <w:pPr>
-              <w:jc w:val="both"/>
-              <w:rPr>
-                <w:rFonts w:asciiTheme="majorHAnsi" w:hAnsiTheme="majorHAnsi" w:cs="Times New Roman"/>
-                <w:color w:val="000000"/>
-                <w:sz w:val="18"/>
-                <w:szCs w:val="18"/>
-              </w:rPr>
-            </w:pPr>
-            <w:r>
-              <w:rPr>
-                <w:rFonts w:asciiTheme="majorHAnsi" w:hAnsiTheme="majorHAnsi" w:cs="Times New Roman"/>
-                <w:color w:val="000000"/>
-                <w:sz w:val="18"/>
-                <w:szCs w:val="18"/>
-              </w:rPr>
-              <w:t>1</w:t>
-            </w:r>
-            <w:r>
-              <w:rPr>
-                <w:rFonts w:asciiTheme="majorHAnsi" w:hAnsiTheme="majorHAnsi" w:cs="Times New Roman"/>
-                <w:color w:val="000000"/>
-                <w:sz w:val="18"/>
-                <w:szCs w:val="18"/>
-              </w:rPr>
-              <w:t>. Alegoría del Buen Gobierno, ca. 1337-1343, de Ambrogio Lorenzetti (Palacio Público, Siena, Italia).</w:t>
-            </w:r>
-          </w:p>
-          <w:p>
-            <w:pPr>
-              <w:jc w:val="both"/>
-              <w:rPr>
-                <w:rFonts w:asciiTheme="majorHAnsi" w:hAnsiTheme="majorHAnsi" w:cs="Times New Roman"/>
-                <w:color w:val="000000"/>
-                <w:sz w:val="18"/>
-                <w:szCs w:val="18"/>
-              </w:rPr>
-            </w:pPr>
-            <w:r>
-              <w:rPr>
-                <w:rFonts w:asciiTheme="majorHAnsi" w:hAnsiTheme="majorHAnsi" w:cs="Times New Roman"/>
-                <w:color w:val="000000"/>
-                <w:sz w:val="18"/>
-                <w:szCs w:val="18"/>
-              </w:rPr>
-              <w:t>2</w:t>
-            </w:r>
-            <w:r>
-              <w:rPr>
-                <w:rFonts w:asciiTheme="majorHAnsi" w:hAnsiTheme="majorHAnsi" w:cs="Times New Roman"/>
-                <w:color w:val="000000"/>
-                <w:sz w:val="18"/>
-                <w:szCs w:val="18"/>
-              </w:rPr>
-              <w:t>. Murallas de Ávila.</w:t>
-            </w:r>
-          </w:p>
-          <w:p>
-            <w:pPr>
-              <w:jc w:val="both"/>
-              <w:rPr>
-                <w:rFonts w:asciiTheme="majorHAnsi" w:hAnsiTheme="majorHAnsi" w:cs="Times New Roman"/>
-                <w:color w:val="000000"/>
-                <w:sz w:val="18"/>
-                <w:szCs w:val="18"/>
-              </w:rPr>
-            </w:pPr>
-            <w:r>
-              <w:rPr>
-                <w:rFonts w:asciiTheme="majorHAnsi" w:hAnsiTheme="majorHAnsi" w:cs="Times New Roman"/>
-                <w:color w:val="000000"/>
-                <w:sz w:val="18"/>
-                <w:szCs w:val="18"/>
-              </w:rPr>
-              <w:t>3</w:t>
-            </w:r>
-            <w:r>
-              <w:rPr>
-                <w:rFonts w:asciiTheme="majorHAnsi" w:hAnsiTheme="majorHAnsi" w:cs="Times New Roman"/>
-                <w:color w:val="000000"/>
-                <w:sz w:val="18"/>
-                <w:szCs w:val="18"/>
-              </w:rPr>
-              <w:t>. Catedral de Toledo.</w:t>
-            </w:r>
-          </w:p>
-          <w:p>
-            <w:pPr>
-              <w:jc w:val="both"/>
-              <w:rPr>
-                <w:rFonts w:asciiTheme="majorHAnsi" w:hAnsiTheme="majorHAnsi" w:cs="Times New Roman"/>
-                <w:color w:val="000000"/>
-                <w:sz w:val="18"/>
-                <w:szCs w:val="18"/>
-              </w:rPr>
-            </w:pPr>
-            <w:r>
-              <w:rPr>
-                <w:rFonts w:asciiTheme="majorHAnsi" w:hAnsiTheme="majorHAnsi" w:cs="Times New Roman"/>
-                <w:color w:val="000000"/>
-                <w:sz w:val="18"/>
-                <w:szCs w:val="18"/>
-              </w:rPr>
-              <w:t>4</w:t>
-            </w:r>
-            <w:r>
-              <w:rPr>
-                <w:rFonts w:asciiTheme="majorHAnsi" w:hAnsiTheme="majorHAnsi" w:cs="Times New Roman"/>
-                <w:color w:val="000000"/>
-                <w:sz w:val="18"/>
-                <w:szCs w:val="18"/>
-              </w:rPr>
-              <w:t>. Universidad de Salamanca.</w:t>
-            </w:r>
-          </w:p>
-          <w:p>
-            <w:pPr>
-              <w:jc w:val="both"/>
-              <w:rPr>
-                <w:rFonts w:asciiTheme="majorHAnsi" w:hAnsiTheme="majorHAnsi" w:cs="Times New Roman"/>
-                <w:color w:val="000000"/>
-                <w:sz w:val="18"/>
-                <w:szCs w:val="18"/>
-              </w:rPr>
-            </w:pPr>
-            <w:r>
-              <w:rPr>
-                <w:rFonts w:asciiTheme="majorHAnsi" w:hAnsiTheme="majorHAnsi" w:cs="Times New Roman"/>
-                <w:color w:val="000000"/>
-                <w:sz w:val="18"/>
-                <w:szCs w:val="18"/>
-              </w:rPr>
-              <w:t>5</w:t>
-            </w:r>
-            <w:r>
-              <w:rPr>
-                <w:rFonts w:asciiTheme="majorHAnsi" w:hAnsiTheme="majorHAnsi" w:cs="Times New Roman"/>
-                <w:color w:val="000000"/>
-                <w:sz w:val="18"/>
-                <w:szCs w:val="18"/>
-              </w:rPr>
-              <w:t>. Ayuntamiento de Ulm, 1370 (Alemania).</w:t>
-            </w:r>
-          </w:p>
-          <w:p>
-            <w:pPr>
-              <w:jc w:val="both"/>
-              <w:rPr>
-                <w:rFonts w:asciiTheme="majorHAnsi" w:hAnsiTheme="majorHAnsi" w:cs="Times New Roman"/>
-                <w:color w:val="000000"/>
-                <w:sz w:val="18"/>
-                <w:szCs w:val="18"/>
-              </w:rPr>
-            </w:pPr>
-            <w:r>
-              <w:rPr>
-                <w:rFonts w:asciiTheme="majorHAnsi" w:hAnsiTheme="majorHAnsi" w:cs="Times New Roman"/>
-                <w:color w:val="000000"/>
-                <w:sz w:val="18"/>
-                <w:szCs w:val="18"/>
-              </w:rPr>
-              <w:t>6</w:t>
-            </w:r>
-            <w:r>
-              <w:rPr>
-                <w:rFonts w:asciiTheme="majorHAnsi" w:hAnsiTheme="majorHAnsi" w:cs="Times New Roman"/>
-                <w:color w:val="000000"/>
-                <w:sz w:val="18"/>
-                <w:szCs w:val="18"/>
-              </w:rPr>
-              <w:t>. Miniatura del siglo XIV con un grupo de comerciantes reunidos para fijar el precio del pescado (Museo Correr, Venecia, Italia).</w:t>
-            </w:r>
-          </w:p>
-          <w:p>
-            <w:pPr>
-              <w:jc w:val="both"/>
-              <w:rPr>
-                <w:rFonts w:asciiTheme="majorHAnsi" w:hAnsiTheme="majorHAnsi" w:cs="Times New Roman"/>
-                <w:color w:val="000000"/>
-                <w:sz w:val="18"/>
-                <w:szCs w:val="18"/>
-              </w:rPr>
-            </w:pPr>
-            <w:r>
-              <w:rPr>
-                <w:rFonts w:asciiTheme="majorHAnsi" w:hAnsiTheme="majorHAnsi" w:cs="Times New Roman"/>
-                <w:color w:val="000000"/>
-                <w:sz w:val="18"/>
-                <w:szCs w:val="18"/>
-              </w:rPr>
-              <w:t>7</w:t>
-            </w:r>
-            <w:r>
-              <w:rPr>
-                <w:rFonts w:asciiTheme="majorHAnsi" w:hAnsiTheme="majorHAnsi" w:cs="Times New Roman"/>
-                <w:color w:val="000000"/>
-                <w:sz w:val="18"/>
-                <w:szCs w:val="18"/>
-              </w:rPr>
-              <w:t>. Miniatura del siglo XIV con unos comerciantes cerrando un trato (Seminario, Venecia, Italia).</w:t>
-            </w:r>
-          </w:p>
-          <w:p>
-            <w:pPr>
-              <w:jc w:val="both"/>
-              <w:rPr>
-                <w:rFonts w:asciiTheme="majorHAnsi" w:hAnsiTheme="majorHAnsi" w:cs="Times New Roman"/>
-                <w:color w:val="000000"/>
-                <w:sz w:val="18"/>
-                <w:szCs w:val="18"/>
-              </w:rPr>
-            </w:pPr>
-            <w:r>
-              <w:rPr>
-                <w:rFonts w:asciiTheme="majorHAnsi" w:hAnsiTheme="majorHAnsi" w:cs="Times New Roman"/>
-                <w:color w:val="000000"/>
-                <w:sz w:val="18"/>
-                <w:szCs w:val="18"/>
-              </w:rPr>
-              <w:t>8.</w:t>
-            </w:r>
-            <w:r>
-              <w:rPr>
-                <w:rFonts w:asciiTheme="majorHAnsi" w:hAnsiTheme="majorHAnsi" w:cs="Times New Roman"/>
-                <w:color w:val="000000"/>
-                <w:sz w:val="18"/>
-                <w:szCs w:val="18"/>
-              </w:rPr>
-              <w:t xml:space="preserve"> Registro de los notarios de Perugia (Biblioteca Municipal Augusta, Perugia, Italia).</w:t>
-            </w:r>
-          </w:p>
-          <w:p>
-            <w:pPr>
-              <w:jc w:val="both"/>
-              <w:rPr>
-                <w:rFonts w:asciiTheme="majorHAnsi" w:hAnsiTheme="majorHAnsi" w:cs="Times New Roman"/>
-                <w:color w:val="000000"/>
-                <w:sz w:val="18"/>
-                <w:szCs w:val="18"/>
-              </w:rPr>
-            </w:pPr>
-            <w:r>
-              <w:rPr>
-                <w:rFonts w:asciiTheme="majorHAnsi" w:hAnsiTheme="majorHAnsi" w:cs="Times New Roman"/>
-                <w:color w:val="000000"/>
-                <w:sz w:val="18"/>
-                <w:szCs w:val="18"/>
-              </w:rPr>
-              <w:lastRenderedPageBreak/>
-              <w:t>9</w:t>
-            </w:r>
-            <w:r>
-              <w:rPr>
-                <w:rFonts w:asciiTheme="majorHAnsi" w:hAnsiTheme="majorHAnsi" w:cs="Times New Roman"/>
-                <w:color w:val="000000"/>
-                <w:sz w:val="18"/>
-                <w:szCs w:val="18"/>
-              </w:rPr>
-              <w:t>. Un panadero y su ayudante cociendo el pan (panis azimus), en el Tacuinum sanitatis, de Giovannino de Grassi (Biblioteca Nacional de Francia, París).</w:t>
-            </w:r>
-          </w:p>
-          <w:p>
-            <w:pPr>
-              <w:jc w:val="both"/>
-              <w:rPr>
-                <w:rFonts w:asciiTheme="majorHAnsi" w:hAnsiTheme="majorHAnsi" w:cs="Times New Roman"/>
-                <w:b/>
-                <w:color w:val="000000"/>
-                <w:sz w:val="18"/>
-                <w:szCs w:val="18"/>
-              </w:rPr>
-            </w:pPr>
-            <w:r>
-              <w:rPr>
-                <w:rFonts w:asciiTheme="majorHAnsi" w:hAnsiTheme="majorHAnsi" w:cs="Times New Roman"/>
-                <w:b/>
-                <w:color w:val="000000"/>
-                <w:sz w:val="18"/>
-                <w:szCs w:val="18"/>
-              </w:rPr>
-              <w:t>Después de la presentación</w:t>
-            </w:r>
-          </w:p>
-          <w:p>
-            <w:pPr>
-              <w:jc w:val="both"/>
-              <w:rPr>
-                <w:rFonts w:asciiTheme="majorHAnsi" w:hAnsiTheme="majorHAnsi" w:cs="Times New Roman"/>
-                <w:color w:val="000000"/>
-                <w:sz w:val="18"/>
-                <w:szCs w:val="18"/>
-              </w:rPr>
-            </w:pPr>
-            <w:r>
-              <w:rPr>
-                <w:rFonts w:asciiTheme="majorHAnsi" w:hAnsiTheme="majorHAnsi" w:cs="Times New Roman"/>
-                <w:color w:val="000000"/>
-                <w:sz w:val="18"/>
-                <w:szCs w:val="18"/>
-              </w:rPr>
-              <w:t xml:space="preserve">Dibuje en el tablero la pirámide social de la Edad Media, en este orden: 1. </w:t>
-            </w:r>
-            <w:r>
-              <w:rPr>
-                <w:rFonts w:asciiTheme="majorHAnsi" w:hAnsiTheme="majorHAnsi" w:cs="Times New Roman"/>
-                <w:color w:val="000000"/>
-                <w:sz w:val="18"/>
-                <w:szCs w:val="18"/>
-              </w:rPr>
-              <w:t>r</w:t>
-            </w:r>
-            <w:r>
-              <w:rPr>
-                <w:rFonts w:asciiTheme="majorHAnsi" w:hAnsiTheme="majorHAnsi" w:cs="Times New Roman"/>
-                <w:color w:val="000000"/>
-                <w:sz w:val="18"/>
-                <w:szCs w:val="18"/>
-              </w:rPr>
-              <w:t xml:space="preserve">eyes; 2. </w:t>
-            </w:r>
-            <w:r>
-              <w:rPr>
-                <w:rFonts w:asciiTheme="majorHAnsi" w:hAnsiTheme="majorHAnsi" w:cs="Times New Roman"/>
-                <w:color w:val="000000"/>
-                <w:sz w:val="18"/>
-                <w:szCs w:val="18"/>
-              </w:rPr>
-              <w:t>c</w:t>
-            </w:r>
-            <w:r>
-              <w:rPr>
-                <w:rFonts w:asciiTheme="majorHAnsi" w:hAnsiTheme="majorHAnsi" w:cs="Times New Roman"/>
-                <w:color w:val="000000"/>
-                <w:sz w:val="18"/>
-                <w:szCs w:val="18"/>
-              </w:rPr>
-              <w:t xml:space="preserve">lero y nobleza; y 3. </w:t>
-            </w:r>
-            <w:r>
-              <w:rPr>
-                <w:rFonts w:asciiTheme="majorHAnsi" w:hAnsiTheme="majorHAnsi" w:cs="Times New Roman"/>
-                <w:color w:val="000000"/>
-                <w:sz w:val="18"/>
-                <w:szCs w:val="18"/>
-              </w:rPr>
-              <w:t>p</w:t>
-            </w:r>
-            <w:r>
-              <w:rPr>
-                <w:rFonts w:asciiTheme="majorHAnsi" w:hAnsiTheme="majorHAnsi" w:cs="Times New Roman"/>
-                <w:color w:val="000000"/>
-                <w:sz w:val="18"/>
-                <w:szCs w:val="18"/>
-              </w:rPr>
-              <w:t>ueblo.</w:t>
-            </w:r>
-          </w:p>
-          <w:p>
-            <w:pPr>
-              <w:jc w:val="both"/>
-              <w:rPr>
-                <w:rFonts w:asciiTheme="majorHAnsi" w:hAnsiTheme="majorHAnsi" w:cs="Times New Roman"/>
-                <w:color w:val="000000"/>
-                <w:sz w:val="18"/>
-                <w:szCs w:val="18"/>
-              </w:rPr>
-            </w:pPr>
-            <w:r>
-              <w:rPr>
-                <w:rFonts w:asciiTheme="majorHAnsi" w:hAnsiTheme="majorHAnsi" w:cs="Times New Roman"/>
-                <w:color w:val="000000"/>
-                <w:sz w:val="18"/>
-                <w:szCs w:val="18"/>
-              </w:rPr>
-              <w:t xml:space="preserve">Indique que del tercer estamento se desprenden los nuevos grupos sociales. </w:t>
-            </w:r>
-            <w:r>
-              <w:rPr>
-                <w:rFonts w:asciiTheme="majorHAnsi" w:hAnsiTheme="majorHAnsi" w:cs="Times New Roman"/>
-                <w:color w:val="000000"/>
-                <w:sz w:val="18"/>
-                <w:szCs w:val="18"/>
-              </w:rPr>
-              <w:t>Después, p</w:t>
-            </w:r>
-            <w:r>
-              <w:rPr>
-                <w:rFonts w:asciiTheme="majorHAnsi" w:hAnsiTheme="majorHAnsi" w:cs="Times New Roman"/>
-                <w:color w:val="000000"/>
-                <w:sz w:val="18"/>
-                <w:szCs w:val="18"/>
-              </w:rPr>
-              <w:t>regúnteles a los estudiantes:</w:t>
-            </w:r>
-          </w:p>
-          <w:p>
-            <w:pPr>
-              <w:jc w:val="both"/>
-              <w:rPr>
-                <w:rFonts w:asciiTheme="majorHAnsi" w:hAnsiTheme="majorHAnsi" w:cs="Times New Roman"/>
-                <w:color w:val="000000"/>
-                <w:sz w:val="18"/>
-                <w:szCs w:val="18"/>
-              </w:rPr>
-            </w:pPr>
-            <w:r>
-              <w:rPr>
-                <w:rFonts w:asciiTheme="majorHAnsi" w:hAnsiTheme="majorHAnsi" w:cs="Times New Roman"/>
-                <w:color w:val="000000"/>
-                <w:sz w:val="18"/>
-                <w:szCs w:val="18"/>
-              </w:rPr>
-              <w:t>-</w:t>
-            </w:r>
-            <w:r>
-              <w:rPr>
-                <w:rFonts w:asciiTheme="majorHAnsi" w:hAnsiTheme="majorHAnsi" w:cs="Times New Roman"/>
-                <w:color w:val="000000"/>
-                <w:sz w:val="18"/>
-                <w:szCs w:val="18"/>
-              </w:rPr>
-              <w:t>¿Cuáles fueron los nuevos grupos sociales que surgieron durante la Edad Media?</w:t>
-            </w:r>
-          </w:p>
-          <w:p>
-            <w:pPr>
-              <w:jc w:val="both"/>
-              <w:rPr>
-                <w:rFonts w:asciiTheme="majorHAnsi" w:hAnsiTheme="majorHAnsi" w:cs="Times New Roman"/>
-                <w:color w:val="000000"/>
-                <w:sz w:val="18"/>
-                <w:szCs w:val="18"/>
-              </w:rPr>
-            </w:pPr>
-            <w:r>
-              <w:rPr>
-                <w:rFonts w:asciiTheme="majorHAnsi" w:hAnsiTheme="majorHAnsi" w:cs="Times New Roman"/>
-                <w:color w:val="000000"/>
-                <w:sz w:val="18"/>
-                <w:szCs w:val="18"/>
-              </w:rPr>
-              <w:t>-</w:t>
-            </w:r>
-            <w:r>
-              <w:rPr>
-                <w:rFonts w:asciiTheme="majorHAnsi" w:hAnsiTheme="majorHAnsi" w:cs="Times New Roman"/>
-                <w:color w:val="000000"/>
-                <w:sz w:val="18"/>
-                <w:szCs w:val="18"/>
-              </w:rPr>
-              <w:t>¿Cómo se dividía la burguesía?</w:t>
-            </w:r>
-          </w:p>
-          <w:p>
-            <w:pPr>
-              <w:jc w:val="both"/>
-              <w:rPr>
-                <w:rFonts w:asciiTheme="majorHAnsi" w:hAnsiTheme="majorHAnsi" w:cs="Times New Roman"/>
-                <w:color w:val="000000"/>
-                <w:sz w:val="18"/>
-                <w:szCs w:val="18"/>
-              </w:rPr>
-            </w:pPr>
-            <w:r>
-              <w:rPr>
-                <w:rFonts w:asciiTheme="majorHAnsi" w:hAnsiTheme="majorHAnsi" w:cs="Times New Roman"/>
-                <w:color w:val="000000"/>
-                <w:sz w:val="18"/>
-                <w:szCs w:val="18"/>
-              </w:rPr>
-              <w:t>-</w:t>
-            </w:r>
-            <w:r>
-              <w:rPr>
-                <w:rFonts w:asciiTheme="majorHAnsi" w:hAnsiTheme="majorHAnsi" w:cs="Times New Roman"/>
-                <w:color w:val="000000"/>
-                <w:sz w:val="18"/>
-                <w:szCs w:val="18"/>
-              </w:rPr>
-              <w:t>¿En dónde creen que los burgueses comerciaban sus productos?</w:t>
-            </w:r>
-          </w:p>
-          <w:p>
-            <w:pPr>
-              <w:jc w:val="both"/>
-              <w:rPr>
-                <w:rFonts w:asciiTheme="majorHAnsi" w:hAnsiTheme="majorHAnsi" w:cs="Times New Roman"/>
-                <w:color w:val="000000"/>
-                <w:sz w:val="18"/>
-                <w:szCs w:val="18"/>
-              </w:rPr>
-            </w:pPr>
-            <w:r>
-              <w:rPr>
-                <w:rFonts w:asciiTheme="majorHAnsi" w:hAnsiTheme="majorHAnsi" w:cs="Times New Roman"/>
-                <w:color w:val="000000"/>
-                <w:sz w:val="18"/>
-                <w:szCs w:val="18"/>
-              </w:rPr>
-              <w:t xml:space="preserve">Para terminar, explíqueles que uno de los antecedentes del </w:t>
-            </w:r>
-            <w:r>
-              <w:rPr>
-                <w:rFonts w:asciiTheme="majorHAnsi" w:hAnsiTheme="majorHAnsi" w:cs="Times New Roman"/>
-                <w:color w:val="000000"/>
-                <w:sz w:val="18"/>
-                <w:szCs w:val="18"/>
-              </w:rPr>
-              <w:t>D</w:t>
-            </w:r>
-            <w:r>
-              <w:rPr>
-                <w:rFonts w:asciiTheme="majorHAnsi" w:hAnsiTheme="majorHAnsi" w:cs="Times New Roman"/>
-                <w:color w:val="000000"/>
-                <w:sz w:val="18"/>
-                <w:szCs w:val="18"/>
-              </w:rPr>
-              <w:t xml:space="preserve">escubrimiento de América fue la necesidad de </w:t>
-            </w:r>
-            <w:r>
-              <w:rPr>
-                <w:rFonts w:asciiTheme="majorHAnsi" w:hAnsiTheme="majorHAnsi" w:cs="Times New Roman"/>
-                <w:color w:val="000000"/>
-                <w:sz w:val="18"/>
-                <w:szCs w:val="18"/>
-              </w:rPr>
-              <w:t xml:space="preserve">la burguesía comercial </w:t>
-            </w:r>
-            <w:r>
-              <w:rPr>
-                <w:rFonts w:asciiTheme="majorHAnsi" w:hAnsiTheme="majorHAnsi" w:cs="Times New Roman"/>
-                <w:color w:val="000000"/>
-                <w:sz w:val="18"/>
-                <w:szCs w:val="18"/>
-              </w:rPr>
-              <w:t>de encontrar nuevos mercados para ofrecer sus productos más allá de Europa.</w:t>
-            </w:r>
-          </w:p>
-          <w:p>
-            <w:pPr>
-              <w:jc w:val="both"/>
-              <w:rPr>
-                <w:rFonts w:asciiTheme="majorHAnsi" w:hAnsiTheme="majorHAnsi" w:cs="Times New Roman"/>
-                <w:color w:val="000000"/>
-                <w:sz w:val="18"/>
-                <w:szCs w:val="18"/>
-              </w:rPr>
-            </w:pPr>
-          </w:p>
-          <w:p>
-            <w:pPr>
-              <w:jc w:val="both"/>
-              <w:rPr>
-                <w:rFonts w:asciiTheme="majorHAnsi" w:hAnsiTheme="majorHAnsi" w:cs="Times New Roman"/>
-                <w:b/>
-                <w:color w:val="000000"/>
-                <w:sz w:val="18"/>
-                <w:szCs w:val="18"/>
-              </w:rPr>
-            </w:pPr>
-            <w:r>
-              <w:rPr>
-                <w:rFonts w:asciiTheme="majorHAnsi" w:hAnsiTheme="majorHAnsi" w:cs="Times New Roman"/>
-                <w:b/>
-                <w:color w:val="000000"/>
-                <w:sz w:val="18"/>
-                <w:szCs w:val="18"/>
-              </w:rPr>
-              <w:t>Ficha del estudiante</w:t>
-            </w:r>
-          </w:p>
-          <w:p>
-            <w:pPr>
-              <w:jc w:val="both"/>
-              <w:rPr>
-                <w:rFonts w:asciiTheme="majorHAnsi" w:hAnsiTheme="majorHAnsi" w:cs="Times New Roman"/>
-                <w:color w:val="000000"/>
-                <w:sz w:val="18"/>
-                <w:szCs w:val="18"/>
-              </w:rPr>
-            </w:pPr>
-            <w:r>
-              <w:rPr>
-                <w:rFonts w:asciiTheme="majorHAnsi" w:hAnsiTheme="majorHAnsi" w:cs="Times New Roman"/>
-                <w:b/>
-                <w:color w:val="000000"/>
-                <w:sz w:val="18"/>
-                <w:szCs w:val="18"/>
-              </w:rPr>
-              <w:t>Título</w:t>
-            </w:r>
-            <w:r>
-              <w:rPr>
-                <w:rFonts w:asciiTheme="majorHAnsi" w:hAnsiTheme="majorHAnsi" w:cs="Times New Roman"/>
-                <w:color w:val="000000"/>
-                <w:sz w:val="18"/>
-                <w:szCs w:val="18"/>
-              </w:rPr>
-              <w:t xml:space="preserve"> </w:t>
-            </w:r>
-            <w:r>
-              <w:rPr>
-                <w:rFonts w:asciiTheme="majorHAnsi" w:hAnsiTheme="majorHAnsi" w:cs="Times New Roman"/>
-                <w:color w:val="000000"/>
-                <w:sz w:val="18"/>
-                <w:szCs w:val="18"/>
-              </w:rPr>
-              <w:t>Nuevos grupos</w:t>
-            </w:r>
-            <w:r>
-              <w:rPr>
-                <w:rFonts w:asciiTheme="majorHAnsi" w:hAnsiTheme="majorHAnsi" w:cs="Times New Roman"/>
-                <w:color w:val="000000"/>
-                <w:sz w:val="18"/>
-                <w:szCs w:val="18"/>
-              </w:rPr>
-              <w:t xml:space="preserve"> sociales durante la Edad Media</w:t>
-            </w:r>
-          </w:p>
-          <w:p>
-            <w:pPr>
-              <w:jc w:val="both"/>
-              <w:rPr>
-                <w:rFonts w:asciiTheme="majorHAnsi" w:hAnsiTheme="majorHAnsi" w:cs="Times New Roman"/>
-                <w:b/>
-                <w:color w:val="000000"/>
-                <w:sz w:val="18"/>
-                <w:szCs w:val="18"/>
-              </w:rPr>
-            </w:pPr>
-          </w:p>
-          <w:p>
-            <w:pPr>
-              <w:jc w:val="both"/>
-              <w:rPr>
-                <w:rFonts w:asciiTheme="majorHAnsi" w:hAnsiTheme="majorHAnsi" w:cs="Times New Roman"/>
-                <w:b/>
-                <w:color w:val="000000"/>
-                <w:sz w:val="18"/>
-                <w:szCs w:val="18"/>
-              </w:rPr>
-            </w:pPr>
-            <w:r>
-              <w:rPr>
-                <w:rFonts w:asciiTheme="majorHAnsi" w:hAnsiTheme="majorHAnsi" w:cs="Times New Roman"/>
-                <w:b/>
-                <w:color w:val="000000"/>
-                <w:sz w:val="18"/>
-                <w:szCs w:val="18"/>
-              </w:rPr>
-              <w:t>Los nuevos grupos sociales durante la Edad Media</w:t>
-            </w:r>
-          </w:p>
-          <w:p>
-            <w:pPr>
-              <w:jc w:val="both"/>
-              <w:rPr>
-                <w:rFonts w:asciiTheme="majorHAnsi" w:hAnsiTheme="majorHAnsi" w:cs="Times New Roman"/>
-                <w:color w:val="000000"/>
-                <w:sz w:val="18"/>
-                <w:szCs w:val="18"/>
-              </w:rPr>
-            </w:pPr>
-            <w:r>
-              <w:rPr>
-                <w:rFonts w:asciiTheme="majorHAnsi" w:hAnsiTheme="majorHAnsi" w:cs="Times New Roman"/>
-                <w:color w:val="000000"/>
-                <w:sz w:val="18"/>
-                <w:szCs w:val="18"/>
-              </w:rPr>
-              <w:t xml:space="preserve">A partir del año 1000, las ciudades medievales empezaron a crecer y se crearon otras nuevas. La causa de este crecimiento fue </w:t>
-            </w:r>
-            <w:r>
-              <w:rPr>
-                <w:rFonts w:asciiTheme="majorHAnsi" w:hAnsiTheme="majorHAnsi" w:cs="Times New Roman"/>
-                <w:color w:val="000000"/>
-                <w:sz w:val="18"/>
-                <w:szCs w:val="18"/>
-              </w:rPr>
-              <w:t>el aumento del</w:t>
-            </w:r>
-            <w:r>
-              <w:rPr>
-                <w:rFonts w:asciiTheme="majorHAnsi" w:hAnsiTheme="majorHAnsi" w:cs="Times New Roman"/>
-                <w:b/>
-                <w:color w:val="000000"/>
-                <w:sz w:val="18"/>
-                <w:szCs w:val="18"/>
-              </w:rPr>
-              <w:t xml:space="preserve"> comercio </w:t>
-            </w:r>
-            <w:r>
-              <w:rPr>
-                <w:rFonts w:asciiTheme="majorHAnsi" w:hAnsiTheme="majorHAnsi" w:cs="Times New Roman"/>
-                <w:color w:val="000000"/>
-                <w:sz w:val="18"/>
-                <w:szCs w:val="18"/>
-              </w:rPr>
-              <w:t>y de las</w:t>
-            </w:r>
-            <w:r>
-              <w:rPr>
-                <w:rFonts w:asciiTheme="majorHAnsi" w:hAnsiTheme="majorHAnsi" w:cs="Times New Roman"/>
-                <w:b/>
-                <w:color w:val="000000"/>
-                <w:sz w:val="18"/>
-                <w:szCs w:val="18"/>
-              </w:rPr>
-              <w:t xml:space="preserve"> actividades artesanales</w:t>
-            </w:r>
-            <w:r>
-              <w:rPr>
-                <w:rFonts w:asciiTheme="majorHAnsi" w:hAnsiTheme="majorHAnsi" w:cs="Times New Roman"/>
-                <w:color w:val="000000"/>
-                <w:sz w:val="18"/>
-                <w:szCs w:val="18"/>
-              </w:rPr>
-              <w:t xml:space="preserve">. </w:t>
-            </w:r>
-            <w:r>
-              <w:rPr>
-                <w:rFonts w:asciiTheme="majorHAnsi" w:hAnsiTheme="majorHAnsi" w:cs="Times New Roman"/>
-                <w:color w:val="000000"/>
-                <w:sz w:val="18"/>
-                <w:szCs w:val="18"/>
-              </w:rPr>
-              <w:t>Las ciudades</w:t>
-            </w:r>
-            <w:r>
-              <w:rPr>
-                <w:rFonts w:asciiTheme="majorHAnsi" w:hAnsiTheme="majorHAnsi" w:cs="Times New Roman"/>
-                <w:color w:val="000000"/>
-                <w:sz w:val="18"/>
-                <w:szCs w:val="18"/>
-              </w:rPr>
-              <w:t xml:space="preserve"> se transform</w:t>
-            </w:r>
-            <w:r>
-              <w:rPr>
-                <w:rFonts w:asciiTheme="majorHAnsi" w:hAnsiTheme="majorHAnsi" w:cs="Times New Roman"/>
-                <w:color w:val="000000"/>
-                <w:sz w:val="18"/>
-                <w:szCs w:val="18"/>
-              </w:rPr>
-              <w:t>aron</w:t>
-            </w:r>
-            <w:r>
-              <w:rPr>
-                <w:rFonts w:asciiTheme="majorHAnsi" w:hAnsiTheme="majorHAnsi" w:cs="Times New Roman"/>
-                <w:color w:val="000000"/>
-                <w:sz w:val="18"/>
-                <w:szCs w:val="18"/>
-              </w:rPr>
-              <w:t xml:space="preserve"> y su población creció.</w:t>
-            </w:r>
-          </w:p>
-          <w:p>
-            <w:pPr>
-              <w:jc w:val="both"/>
-              <w:rPr>
-                <w:rFonts w:asciiTheme="majorHAnsi" w:hAnsiTheme="majorHAnsi" w:cs="Times New Roman"/>
-                <w:color w:val="000000"/>
-                <w:sz w:val="18"/>
-                <w:szCs w:val="18"/>
-              </w:rPr>
-            </w:pPr>
-          </w:p>
-          <w:p>
-            <w:pPr>
-              <w:jc w:val="both"/>
-              <w:rPr>
-                <w:rFonts w:asciiTheme="majorHAnsi" w:hAnsiTheme="majorHAnsi" w:cs="Times New Roman"/>
-                <w:color w:val="000000"/>
-                <w:sz w:val="18"/>
-                <w:szCs w:val="18"/>
-              </w:rPr>
-            </w:pPr>
-            <w:r>
-              <w:rPr>
-                <w:rFonts w:asciiTheme="majorHAnsi" w:hAnsiTheme="majorHAnsi" w:cs="Times New Roman"/>
-                <w:color w:val="000000"/>
-                <w:sz w:val="18"/>
-                <w:szCs w:val="18"/>
-              </w:rPr>
-              <w:t xml:space="preserve">Debido a la especialización de trabajos, aparecieron diferentes </w:t>
-            </w:r>
-            <w:r>
-              <w:rPr>
-                <w:rFonts w:asciiTheme="majorHAnsi" w:hAnsiTheme="majorHAnsi" w:cs="Times New Roman"/>
-                <w:b/>
-                <w:color w:val="000000"/>
-                <w:sz w:val="18"/>
-                <w:szCs w:val="18"/>
-              </w:rPr>
-              <w:t>grupos sociales</w:t>
-            </w:r>
-            <w:r>
-              <w:rPr>
-                <w:rFonts w:asciiTheme="majorHAnsi" w:hAnsiTheme="majorHAnsi" w:cs="Times New Roman"/>
-                <w:color w:val="000000"/>
-                <w:sz w:val="18"/>
-                <w:szCs w:val="18"/>
-              </w:rPr>
-              <w:t xml:space="preserve"> que convivían dentro de la ciudad. Se distingue, según su riqueza y medio de vida, entre:</w:t>
-            </w:r>
-          </w:p>
-          <w:p>
-            <w:pPr>
-              <w:jc w:val="both"/>
-              <w:rPr>
-                <w:rFonts w:asciiTheme="majorHAnsi" w:hAnsiTheme="majorHAnsi" w:cs="Times New Roman"/>
-                <w:color w:val="000000"/>
-                <w:sz w:val="18"/>
-                <w:szCs w:val="18"/>
-              </w:rPr>
-            </w:pPr>
-          </w:p>
-          <w:p>
-            <w:pPr>
-              <w:jc w:val="both"/>
-              <w:rPr>
-                <w:rFonts w:asciiTheme="majorHAnsi" w:hAnsiTheme="majorHAnsi" w:cs="Times New Roman"/>
-                <w:color w:val="000000"/>
-                <w:sz w:val="18"/>
-                <w:szCs w:val="18"/>
-              </w:rPr>
-            </w:pPr>
-            <w:r>
-              <w:rPr>
-                <w:rFonts w:asciiTheme="majorHAnsi" w:hAnsiTheme="majorHAnsi" w:cs="Times New Roman"/>
-                <w:color w:val="000000"/>
-                <w:sz w:val="18"/>
-                <w:szCs w:val="18"/>
-              </w:rPr>
-              <w:t xml:space="preserve">- </w:t>
-            </w:r>
-            <w:r>
-              <w:rPr>
-                <w:rFonts w:asciiTheme="majorHAnsi" w:hAnsiTheme="majorHAnsi" w:cs="Times New Roman"/>
-                <w:b/>
-                <w:color w:val="000000"/>
-                <w:sz w:val="18"/>
-                <w:szCs w:val="18"/>
-              </w:rPr>
-              <w:t>La alta burguesía:</w:t>
-            </w:r>
-            <w:r>
-              <w:rPr>
-                <w:rFonts w:asciiTheme="majorHAnsi" w:hAnsiTheme="majorHAnsi" w:cs="Times New Roman"/>
-                <w:color w:val="000000"/>
-                <w:sz w:val="18"/>
-                <w:szCs w:val="18"/>
-              </w:rPr>
-              <w:t xml:space="preserve"> formada por los banqueros y los grandes comerciantes que controlaban el gobierno municipal.</w:t>
-            </w:r>
-          </w:p>
-          <w:p>
-            <w:pPr>
-              <w:jc w:val="both"/>
-              <w:rPr>
-                <w:rFonts w:asciiTheme="majorHAnsi" w:hAnsiTheme="majorHAnsi" w:cs="Times New Roman"/>
-                <w:color w:val="000000"/>
-                <w:sz w:val="18"/>
-                <w:szCs w:val="18"/>
-              </w:rPr>
-            </w:pPr>
-          </w:p>
-          <w:p>
-            <w:pPr>
-              <w:jc w:val="both"/>
-              <w:rPr>
-                <w:rFonts w:asciiTheme="majorHAnsi" w:hAnsiTheme="majorHAnsi" w:cs="Times New Roman"/>
-                <w:color w:val="000000"/>
-                <w:sz w:val="18"/>
-                <w:szCs w:val="18"/>
-              </w:rPr>
-            </w:pPr>
-            <w:r>
-              <w:rPr>
-                <w:rFonts w:asciiTheme="majorHAnsi" w:hAnsiTheme="majorHAnsi" w:cs="Times New Roman"/>
-                <w:color w:val="000000"/>
-                <w:sz w:val="18"/>
-                <w:szCs w:val="18"/>
-              </w:rPr>
-              <w:t xml:space="preserve">- </w:t>
-            </w:r>
-            <w:r>
-              <w:rPr>
-                <w:rFonts w:asciiTheme="majorHAnsi" w:hAnsiTheme="majorHAnsi" w:cs="Times New Roman"/>
-                <w:b/>
-                <w:color w:val="000000"/>
-                <w:sz w:val="18"/>
-                <w:szCs w:val="18"/>
-              </w:rPr>
-              <w:t>La pequeña burguesía:</w:t>
-            </w:r>
-            <w:r>
-              <w:rPr>
-                <w:rFonts w:asciiTheme="majorHAnsi" w:hAnsiTheme="majorHAnsi" w:cs="Times New Roman"/>
-                <w:color w:val="000000"/>
-                <w:sz w:val="18"/>
-                <w:szCs w:val="18"/>
-              </w:rPr>
-              <w:t xml:space="preserve"> compuesta por los profesionales liberales como médicos o notarios, y pequeños mercaderes.</w:t>
-            </w:r>
-          </w:p>
-          <w:p>
-            <w:pPr>
-              <w:jc w:val="both"/>
-              <w:rPr>
-                <w:rFonts w:asciiTheme="majorHAnsi" w:hAnsiTheme="majorHAnsi" w:cs="Times New Roman"/>
-                <w:color w:val="000000"/>
-                <w:sz w:val="18"/>
-                <w:szCs w:val="18"/>
-              </w:rPr>
-            </w:pPr>
-          </w:p>
-          <w:p>
-            <w:pPr>
-              <w:jc w:val="both"/>
-              <w:rPr>
-                <w:rFonts w:asciiTheme="majorHAnsi" w:hAnsiTheme="majorHAnsi" w:cs="Times New Roman"/>
-                <w:color w:val="000000"/>
-                <w:sz w:val="18"/>
-                <w:szCs w:val="18"/>
-              </w:rPr>
-            </w:pPr>
-            <w:r>
-              <w:rPr>
-                <w:rFonts w:asciiTheme="majorHAnsi" w:hAnsiTheme="majorHAnsi" w:cs="Times New Roman"/>
-                <w:color w:val="000000"/>
-                <w:sz w:val="18"/>
-                <w:szCs w:val="18"/>
-              </w:rPr>
-              <w:t xml:space="preserve">- </w:t>
-            </w:r>
-            <w:r>
-              <w:rPr>
-                <w:rFonts w:asciiTheme="majorHAnsi" w:hAnsiTheme="majorHAnsi" w:cs="Times New Roman"/>
-                <w:b/>
-                <w:color w:val="000000"/>
-                <w:sz w:val="18"/>
-                <w:szCs w:val="18"/>
-              </w:rPr>
-              <w:t>Las clases populares:</w:t>
-            </w:r>
-            <w:r>
-              <w:rPr>
-                <w:rFonts w:asciiTheme="majorHAnsi" w:hAnsiTheme="majorHAnsi" w:cs="Times New Roman"/>
-                <w:color w:val="000000"/>
-                <w:sz w:val="18"/>
-                <w:szCs w:val="18"/>
-              </w:rPr>
-              <w:t xml:space="preserve"> formadas por los criados domésticos y los artesanos, agrupados en gremios según su oficio.</w:t>
-            </w:r>
-          </w:p>
-          <w:p>
-            <w:pPr>
-              <w:jc w:val="both"/>
-              <w:rPr>
-                <w:rFonts w:asciiTheme="majorHAnsi" w:hAnsiTheme="majorHAnsi" w:cs="Times New Roman"/>
-                <w:color w:val="000000"/>
-                <w:sz w:val="18"/>
-                <w:szCs w:val="18"/>
-              </w:rPr>
-            </w:pPr>
-          </w:p>
-          <w:p>
-            <w:pPr>
-              <w:jc w:val="both"/>
-              <w:rPr>
-                <w:rFonts w:asciiTheme="majorHAnsi" w:hAnsiTheme="majorHAnsi" w:cs="Times New Roman"/>
-                <w:color w:val="000000"/>
-                <w:sz w:val="18"/>
-                <w:szCs w:val="18"/>
-              </w:rPr>
-            </w:pPr>
-            <w:r>
-              <w:rPr>
-                <w:rFonts w:asciiTheme="majorHAnsi" w:hAnsiTheme="majorHAnsi" w:cs="Times New Roman"/>
-                <w:color w:val="000000"/>
-                <w:sz w:val="18"/>
-                <w:szCs w:val="18"/>
-              </w:rPr>
-              <w:t xml:space="preserve">También había otros grupos sociales como los </w:t>
-            </w:r>
-            <w:r>
-              <w:rPr>
-                <w:rFonts w:asciiTheme="majorHAnsi" w:hAnsiTheme="majorHAnsi" w:cs="Times New Roman"/>
-                <w:b/>
-                <w:color w:val="000000"/>
-                <w:sz w:val="18"/>
-                <w:szCs w:val="18"/>
-              </w:rPr>
-              <w:t>marginados</w:t>
-            </w:r>
-            <w:r>
-              <w:rPr>
-                <w:rFonts w:asciiTheme="majorHAnsi" w:hAnsiTheme="majorHAnsi" w:cs="Times New Roman"/>
-                <w:color w:val="000000"/>
-                <w:sz w:val="18"/>
-                <w:szCs w:val="18"/>
-              </w:rPr>
-              <w:t xml:space="preserve"> (los mendigos), y los </w:t>
-            </w:r>
-            <w:r>
-              <w:rPr>
-                <w:rFonts w:asciiTheme="majorHAnsi" w:hAnsiTheme="majorHAnsi" w:cs="Times New Roman"/>
-                <w:b/>
-                <w:color w:val="000000"/>
-                <w:sz w:val="18"/>
-                <w:szCs w:val="18"/>
-              </w:rPr>
-              <w:t>esclavos</w:t>
-            </w:r>
-            <w:r>
-              <w:rPr>
-                <w:rFonts w:asciiTheme="majorHAnsi" w:hAnsiTheme="majorHAnsi" w:cs="Times New Roman"/>
-                <w:color w:val="000000"/>
-                <w:sz w:val="18"/>
-                <w:szCs w:val="18"/>
-              </w:rPr>
-              <w:t xml:space="preserve"> al servicio de los ricos.</w:t>
-            </w:r>
-          </w:p>
-          <w:p>
-            <w:pPr>
-              <w:jc w:val="both"/>
-              <w:rPr>
-                <w:rFonts w:asciiTheme="majorHAnsi" w:hAnsiTheme="majorHAnsi" w:cs="Times New Roman"/>
-                <w:color w:val="000000"/>
-                <w:sz w:val="18"/>
-                <w:szCs w:val="18"/>
-              </w:rPr>
-            </w:pPr>
-          </w:p>
-          <w:p>
-            <w:pPr>
-              <w:jc w:val="both"/>
-              <w:rPr>
-                <w:rFonts w:asciiTheme="majorHAnsi" w:eastAsia="Times New Roman" w:hAnsiTheme="majorHAnsi" w:cs="Times New Roman"/>
-                <w:sz w:val="18"/>
-                <w:szCs w:val="18"/>
-                <w:lang w:val="es-CO" w:eastAsia="es-CO"/>
-              </w:rPr>
-            </w:pPr>
-            <w:r>
-              <w:rPr>
-                <w:rFonts w:asciiTheme="majorHAnsi" w:eastAsia="Times New Roman" w:hAnsiTheme="majorHAnsi" w:cs="Times New Roman"/>
-                <w:sz w:val="18"/>
-                <w:szCs w:val="18"/>
-                <w:lang w:val="es-CO" w:eastAsia="es-CO"/>
-              </w:rPr>
-              <w:t>Durante la Edad Media, las ciudades fueron el centro de</w:t>
-            </w:r>
-            <w:r>
-              <w:rPr>
-                <w:rFonts w:asciiTheme="majorHAnsi" w:eastAsia="Times New Roman" w:hAnsiTheme="majorHAnsi" w:cs="Times New Roman"/>
-                <w:sz w:val="18"/>
-                <w:szCs w:val="18"/>
-                <w:lang w:val="es-CO" w:eastAsia="es-CO"/>
-              </w:rPr>
-              <w:t xml:space="preserve"> los</w:t>
-            </w:r>
-            <w:r>
-              <w:rPr>
-                <w:rFonts w:asciiTheme="majorHAnsi" w:eastAsia="Times New Roman" w:hAnsiTheme="majorHAnsi" w:cs="Times New Roman"/>
-                <w:b/>
-                <w:sz w:val="18"/>
-                <w:szCs w:val="18"/>
-                <w:lang w:val="es-CO" w:eastAsia="es-CO"/>
-              </w:rPr>
-              <w:t xml:space="preserve"> intercambios comerciales</w:t>
-            </w:r>
-            <w:r>
-              <w:rPr>
-                <w:rFonts w:asciiTheme="majorHAnsi" w:eastAsia="Times New Roman" w:hAnsiTheme="majorHAnsi" w:cs="Times New Roman"/>
-                <w:sz w:val="18"/>
-                <w:szCs w:val="18"/>
-                <w:lang w:val="es-CO" w:eastAsia="es-CO"/>
-              </w:rPr>
-              <w:t xml:space="preserve">. En ellas se celebraban mercados semanales y ferias periódicas en las que los comerciantes compraban y vendían sus productos. </w:t>
-            </w:r>
-          </w:p>
-          <w:p>
-            <w:pPr>
-              <w:jc w:val="both"/>
-              <w:rPr>
-                <w:rFonts w:asciiTheme="majorHAnsi" w:eastAsia="Times New Roman" w:hAnsiTheme="majorHAnsi" w:cs="Times New Roman"/>
-                <w:sz w:val="18"/>
-                <w:szCs w:val="18"/>
-                <w:lang w:val="es-CO" w:eastAsia="es-CO"/>
-              </w:rPr>
-            </w:pPr>
-          </w:p>
-          <w:p>
-            <w:pPr>
-              <w:jc w:val="both"/>
-              <w:rPr>
-                <w:rFonts w:asciiTheme="majorHAnsi" w:eastAsia="Times New Roman" w:hAnsiTheme="majorHAnsi" w:cs="Times New Roman"/>
-                <w:sz w:val="18"/>
-                <w:szCs w:val="18"/>
-                <w:lang w:val="es-CO" w:eastAsia="es-CO"/>
-              </w:rPr>
-            </w:pPr>
-            <w:r>
-              <w:rPr>
-                <w:rFonts w:asciiTheme="majorHAnsi" w:eastAsia="Times New Roman" w:hAnsiTheme="majorHAnsi" w:cs="Times New Roman"/>
-                <w:sz w:val="18"/>
-                <w:szCs w:val="18"/>
-                <w:lang w:val="es-CO" w:eastAsia="es-CO"/>
-              </w:rPr>
-              <w:t>Sin embargo, ante el aumento de la burguesía comercial, estos mercados ya no fueron suficientes</w:t>
-            </w:r>
-            <w:r>
-              <w:rPr>
-                <w:rFonts w:asciiTheme="majorHAnsi" w:eastAsia="Times New Roman" w:hAnsiTheme="majorHAnsi" w:cs="Times New Roman"/>
-                <w:sz w:val="18"/>
-                <w:szCs w:val="18"/>
-                <w:lang w:val="es-CO" w:eastAsia="es-CO"/>
-              </w:rPr>
-              <w:t>. T</w:t>
-            </w:r>
-            <w:r>
-              <w:rPr>
-                <w:rFonts w:asciiTheme="majorHAnsi" w:eastAsia="Times New Roman" w:hAnsiTheme="majorHAnsi" w:cs="Times New Roman"/>
-                <w:sz w:val="18"/>
-                <w:szCs w:val="18"/>
-                <w:lang w:val="es-CO" w:eastAsia="es-CO"/>
-              </w:rPr>
-              <w:t>uvieron que buscar</w:t>
-            </w:r>
-            <w:r>
-              <w:rPr>
-                <w:rFonts w:asciiTheme="majorHAnsi" w:eastAsia="Times New Roman" w:hAnsiTheme="majorHAnsi" w:cs="Times New Roman"/>
-                <w:sz w:val="18"/>
-                <w:szCs w:val="18"/>
-                <w:lang w:val="es-CO" w:eastAsia="es-CO"/>
-              </w:rPr>
-              <w:t xml:space="preserve"> </w:t>
-            </w:r>
-            <w:r>
-              <w:rPr>
-                <w:rFonts w:asciiTheme="majorHAnsi" w:eastAsia="Times New Roman" w:hAnsiTheme="majorHAnsi" w:cs="Times New Roman"/>
-                <w:b/>
-                <w:sz w:val="18"/>
-                <w:szCs w:val="18"/>
-                <w:lang w:val="es-CO" w:eastAsia="es-CO"/>
-              </w:rPr>
-              <w:t>nuevas rutas marítimas</w:t>
-            </w:r>
-            <w:r>
-              <w:rPr>
-                <w:rFonts w:asciiTheme="majorHAnsi" w:eastAsia="Times New Roman" w:hAnsiTheme="majorHAnsi" w:cs="Times New Roman"/>
-                <w:sz w:val="18"/>
-                <w:szCs w:val="18"/>
-                <w:lang w:val="es-CO" w:eastAsia="es-CO"/>
-              </w:rPr>
-              <w:t xml:space="preserve"> para ofrecer los productos fuera de Europa. Este fue uno de los hechos que permitió la llegada de los españoles a América.</w:t>
-            </w:r>
+            <w:bookmarkStart w:id="0" w:name="_GoBack"/>
+            <w:bookmarkEnd w:id="0"/>
           </w:p>
         </w:tc>
       </w:tr>
@@ -11296,8 +11356,6 @@
           <w:rFonts w:asciiTheme="majorHAnsi" w:hAnsiTheme="majorHAnsi"/>
         </w:rPr>
       </w:pPr>
-      <w:bookmarkStart w:id="0" w:name="_GoBack"/>
-      <w:bookmarkEnd w:id="0"/>
       <w:r>
         <w:rPr>
           <w:rFonts w:asciiTheme="majorHAnsi" w:hAnsiTheme="majorHAnsi"/>
@@ -22393,7 +22451,7 @@
         <w:rStyle w:val="Nmerodepgina"/>
         <w:noProof/>
       </w:rPr>
-      <w:t>20</w:t>
+      <w:t>3</w:t>
     </w:r>
     <w:r>
       <w:rPr>
@@ -28479,7 +28537,7 @@
 </file>
 
 <file path=customXml/itemProps1.xml><?xml version="1.0" encoding="utf-8"?>
-<ds:datastoreItem xmlns:ds="http://schemas.openxmlformats.org/officeDocument/2006/customXml" ds:itemID="{8B69E0BA-C7B1-47D7-8E19-E102ACA67371}">
+<ds:datastoreItem xmlns:ds="http://schemas.openxmlformats.org/officeDocument/2006/customXml" ds:itemID="{B86788F8-ADE5-4F7B-8C93-7120BD81AA91}">
   <ds:schemaRefs>
     <ds:schemaRef ds:uri="http://schemas.openxmlformats.org/officeDocument/2006/bibliography"/>
   </ds:schemaRefs>

</xml_diff>